<commit_message>
Few grammar issues fixed
</commit_message>
<xml_diff>
--- a/IT_adsmirnov.docx
+++ b/IT_adsmirnov.docx
@@ -699,133 +699,179 @@
           <w:bCs/>
           <w:color w:val="auto"/>
         </w:rPr>
-        <w:t>П</w:t>
-      </w:r>
-      <w:r>
+        <w:t>Проблемное поле</w:t>
+      </w:r>
+    </w:p>
+    <w:p>
+      <w:r>
+        <w:t>В Лицее проходит огромное количество различных мероприятий. Вместе с этим, ученикам часто приходится подписываться на множество групп в ВК или Телеграме. Поэтому часто случается, что среди огромного потока из новостей важная информация может потеряться. Это особенно грустно, если речь идет о мероприятиях, проходящих всего единожды. Также иногда бывает непросто распространить информацию о локальных мероприятиях, например</w:t>
+      </w:r>
+      <w:r>
+        <w:t>,</w:t>
+      </w:r>
+      <w:r>
+        <w:t xml:space="preserve"> о небольшом чемпионате по игре в шахматы или о поиске команды для </w:t>
+      </w:r>
+      <w:r>
+        <w:t xml:space="preserve">грядущего </w:t>
+      </w:r>
+      <w:r>
+        <w:rPr>
+          <w:lang w:val="en-US"/>
+        </w:rPr>
+        <w:t>CTF</w:t>
+      </w:r>
+      <w:r>
+        <w:t>а</w:t>
+      </w:r>
+      <w:r>
+        <w:t xml:space="preserve">. Чтобы решить эти и многие другие проблемы, я </w:t>
+      </w:r>
+      <w:r>
+        <w:t xml:space="preserve">создал </w:t>
+      </w:r>
+      <w:r>
+        <w:t xml:space="preserve">IT-решение под названием </w:t>
+      </w:r>
+      <w:r>
+        <w:t>«</w:t>
+      </w:r>
+      <w:r>
+        <w:t>Доска объявлений Лицея</w:t>
+      </w:r>
+      <w:r>
+        <w:t xml:space="preserve">» (само приложение называется </w:t>
+      </w:r>
+      <w:r>
+        <w:rPr>
+          <w:lang w:val="en-US"/>
+        </w:rPr>
+        <w:t>EventBoard</w:t>
+      </w:r>
+      <w:r>
+        <w:t>)</w:t>
+      </w:r>
+      <w:r>
+        <w:t xml:space="preserve">. </w:t>
+      </w:r>
+      <w:r>
+        <w:br/>
+      </w:r>
+      <w:r>
+        <w:t>Любой зарегистрировавшийся пользователь приложения сможет добавлять сво</w:t>
+      </w:r>
+      <w:r>
+        <w:t>е событие</w:t>
+      </w:r>
+      <w:r>
+        <w:t xml:space="preserve"> на доску объявлений. В каждой активности будет указано время и место проведени</w:t>
+      </w:r>
+      <w:r>
+        <w:t>я</w:t>
+      </w:r>
+      <w:r>
+        <w:t>, описание мероприятия и контакты организатора. Приложение позволит без каких-либо трудностей найти себе команду для участия в олимпиаде по программированию, позвать всех на совместное чаепитие и попросить помощи в решении задач по алгебре.</w:t>
+      </w:r>
+    </w:p>
+    <w:p>
+      <w:pPr>
+        <w:pStyle w:val="Heading1"/>
         <w:rPr>
           <w:rFonts w:ascii="Times New Roman" w:hAnsi="Times New Roman" w:cs="Times New Roman"/>
           <w:b/>
           <w:bCs/>
           <w:color w:val="auto"/>
         </w:rPr>
-        <w:t>роблемное поле</w:t>
-      </w:r>
-    </w:p>
-    <w:p>
-      <w:r>
-        <w:t xml:space="preserve">В Лицее проходит огромное количество различных мероприятий. Вместе с этим, ученикам часто приходится подписываться на множество групп в ВК или Телеграме. Поэтому часто случается, что среди огромного потока из новостей важная информация может потеряться. Это особенно грустно, если речь идет о мероприятиях, проходящих всего единожды. Также иногда бывает непросто распространить информацию о локальных мероприятиях, например о небольшом чемпионате по игре в шахматы или о поиске команды для </w:t>
-      </w:r>
-      <w:r>
-        <w:t xml:space="preserve">грядущего </w:t>
-      </w:r>
-      <w:r>
-        <w:rPr>
-          <w:lang w:val="en-US"/>
-        </w:rPr>
-        <w:t>CTF</w:t>
-      </w:r>
-      <w:r>
-        <w:t>а</w:t>
-      </w:r>
-      <w:r>
-        <w:t xml:space="preserve">. Чтобы решить эти и многие другие проблемы, я решился создать IT-решение под названием </w:t>
-      </w:r>
-      <w:r>
-        <w:t>«</w:t>
-      </w:r>
-      <w:r>
-        <w:t>Доска объявлений Лицея</w:t>
-      </w:r>
-      <w:r>
-        <w:t xml:space="preserve">» (само приложение называется </w:t>
-      </w:r>
-      <w:r>
-        <w:rPr>
-          <w:lang w:val="en-US"/>
-        </w:rPr>
-        <w:t>EventBoard</w:t>
-      </w:r>
-      <w:r>
-        <w:t>)</w:t>
-      </w:r>
-      <w:r>
-        <w:t>. Любой зарегистрировавшийся пользователь приложения сможет добавлять сво</w:t>
-      </w:r>
-      <w:r>
-        <w:t>е событие</w:t>
-      </w:r>
-      <w:r>
-        <w:t xml:space="preserve"> на доску объявлений. В каждой активности будет указано время и место проведени</w:t>
-      </w:r>
-      <w:r>
-        <w:t>я</w:t>
-      </w:r>
-      <w:r>
-        <w:t>, описание мероприятия и контакты организатора. Приложение позволит без каких-либо трудностей найти себе команду для участия в олимпиаде по программированию, позвать всех на совместное чаепитие и попросить помощи в решении задач по алгебре.</w:t>
-      </w:r>
-    </w:p>
-    <w:p>
-      <w:pPr>
-        <w:pStyle w:val="Heading1"/>
+      </w:pPr>
+      <w:r>
         <w:rPr>
           <w:rFonts w:ascii="Times New Roman" w:hAnsi="Times New Roman" w:cs="Times New Roman"/>
           <w:b/>
           <w:bCs/>
           <w:color w:val="auto"/>
         </w:rPr>
-      </w:pPr>
-      <w:r>
+        <w:t>Целевая аудитория</w:t>
+      </w:r>
+    </w:p>
+    <w:p>
+      <w:r>
+        <w:t>Данный продукт в основном нацелен на студентов, преподавателей и администрацию Лицея НИУ ВШЭ</w:t>
+      </w:r>
+      <w:r>
+        <w:t>, но приобрести и пользоваться</w:t>
+      </w:r>
+      <w:r>
+        <w:t xml:space="preserve"> приложением</w:t>
+      </w:r>
+      <w:r>
+        <w:t xml:space="preserve"> может любой владелец</w:t>
+      </w:r>
+      <w:r>
+        <w:t xml:space="preserve"> современного</w:t>
+      </w:r>
+      <w:r>
+        <w:t xml:space="preserve"> Андроид-телефона</w:t>
+      </w:r>
+      <w:r>
+        <w:t>.</w:t>
+      </w:r>
+    </w:p>
+    <w:p>
+      <w:pPr>
+        <w:pStyle w:val="Heading1"/>
         <w:rPr>
           <w:rFonts w:ascii="Times New Roman" w:hAnsi="Times New Roman" w:cs="Times New Roman"/>
           <w:b/>
           <w:bCs/>
           <w:color w:val="auto"/>
         </w:rPr>
-        <w:t>Целевая аудитория</w:t>
-      </w:r>
-    </w:p>
-    <w:p>
-      <w:r>
-        <w:t>Данный продукт в основном нацелен на студентов, преподавателей и администрацию Лицея НИУ ВШЭ</w:t>
-      </w:r>
-      <w:r>
-        <w:t>, но приобрести и пользоваться</w:t>
-      </w:r>
-      <w:r>
-        <w:t xml:space="preserve"> приложением</w:t>
-      </w:r>
-      <w:r>
-        <w:t xml:space="preserve"> может любой владелец</w:t>
-      </w:r>
-      <w:r>
-        <w:t xml:space="preserve"> современного</w:t>
-      </w:r>
-      <w:r>
-        <w:t xml:space="preserve"> Андроид-телефона</w:t>
-      </w:r>
-      <w:r>
-        <w:t>.</w:t>
-      </w:r>
-    </w:p>
-    <w:p>
-      <w:pPr>
-        <w:pStyle w:val="Heading1"/>
+      </w:pPr>
+      <w:r>
         <w:rPr>
           <w:rFonts w:ascii="Times New Roman" w:hAnsi="Times New Roman" w:cs="Times New Roman"/>
           <w:b/>
           <w:bCs/>
           <w:color w:val="auto"/>
         </w:rPr>
-      </w:pPr>
-      <w:r>
+        <w:t>Каким продукт предполагалось сделать</w:t>
+      </w:r>
+    </w:p>
+    <w:p>
+      <w:r>
+        <w:t xml:space="preserve">Я хотел создать приложение, которое было бы удобно использовать мне. Я всегда ценю краткость и четкость, особенно когда это касается </w:t>
+      </w:r>
+      <w:r>
+        <w:t xml:space="preserve">получения </w:t>
+      </w:r>
+      <w:r>
+        <w:t>информации. По моему мнению, сейчас мы слишком перенасыщены ненужной информацией, исходящей из невероятно большого количества соцсетей. В моем приложении я собирался создать систему, которая бы поощряла краткость и подбадривала создателей контента уважать время пользователей.</w:t>
+      </w:r>
+      <w:r>
+        <w:t xml:space="preserve"> </w:t>
+      </w:r>
+      <w:r>
+        <w:t xml:space="preserve">Здесь </w:t>
+      </w:r>
+      <w:r>
+        <w:t xml:space="preserve">не было бы места многочисленным спорам </w:t>
+      </w:r>
+      <w:r>
+        <w:t xml:space="preserve">в комментариях и искусственных постов, сделанных для самолюбования. </w:t>
+      </w:r>
+      <w:r>
+        <w:t xml:space="preserve">Мое приложение в первую очередь создано для тех, кто хочет развиваться и создавать что-то новое объединенными сообществами лицеистов и их наставников. </w:t>
+      </w:r>
+    </w:p>
+    <w:p>
+      <w:pPr>
+        <w:pStyle w:val="Heading1"/>
         <w:rPr>
           <w:rFonts w:ascii="Times New Roman" w:hAnsi="Times New Roman" w:cs="Times New Roman"/>
           <w:b/>
           <w:bCs/>
           <w:color w:val="auto"/>
         </w:rPr>
-        <w:t xml:space="preserve">Каким продукт </w:t>
-      </w:r>
+      </w:pPr>
       <w:r>
         <w:rPr>
           <w:rFonts w:ascii="Times New Roman" w:hAnsi="Times New Roman" w:cs="Times New Roman"/>
@@ -833,33 +879,263 @@
           <w:bCs/>
           <w:color w:val="auto"/>
         </w:rPr>
-        <w:t>предполагалось сделать</w:t>
-      </w:r>
-    </w:p>
-    <w:p>
-      <w:r>
-        <w:t xml:space="preserve">Я хотел создать приложение, которое было бы удобно использовать мне. Я всегда ценю краткость и четкость, особенно когда это касается </w:t>
-      </w:r>
-      <w:r>
-        <w:t xml:space="preserve">получения </w:t>
-      </w:r>
-      <w:r>
-        <w:t>информации. По моему мнению, сейчас мы слишком перенасыщены ненужной информацией, исходящей из невероятно большого количества соцсетей. В моем приложении я собирался создать систему, которая бы поощряла краткость и подбадривала бы создателей контента уважать время пользователей.</w:t>
+        <w:t>Работа над ИВР</w:t>
+      </w:r>
+    </w:p>
+    <w:p>
+      <w:r>
+        <w:t xml:space="preserve">Основной продукт я сделал за месяц – в период с начала до конца октября 2021 года. Но </w:t>
+      </w:r>
+      <w:r>
+        <w:t xml:space="preserve">перед тем, как </w:t>
+      </w:r>
+      <w:r>
+        <w:t xml:space="preserve">активно </w:t>
+      </w:r>
+      <w:r>
+        <w:t>взяться</w:t>
+      </w:r>
+      <w:r>
+        <w:t xml:space="preserve"> за работу, я долго продумал основную идею своего продукта. </w:t>
+      </w:r>
+      <w:r>
+        <w:br/>
+      </w:r>
+      <w:r>
+        <w:t xml:space="preserve">Сперва, в начале десятого класса я записался на факультатив по </w:t>
+      </w:r>
+      <w:r>
+        <w:rPr>
+          <w:lang w:val="en-US"/>
+        </w:rPr>
+        <w:t>Android</w:t>
+      </w:r>
+      <w:r>
+        <w:t>-разработке</w:t>
+      </w:r>
+      <w:r>
+        <w:t xml:space="preserve">. Именно там я научился основам ООП, создал свои первые </w:t>
+      </w:r>
+      <w:r>
+        <w:rPr>
+          <w:lang w:val="en-US"/>
+        </w:rPr>
+        <w:t>Android</w:t>
+      </w:r>
+      <w:r>
+        <w:t>-</w:t>
+      </w:r>
+      <w:r>
+        <w:t xml:space="preserve">приложения и погрузился в мир </w:t>
+      </w:r>
+      <w:r>
+        <w:rPr>
+          <w:lang w:val="en-US"/>
+        </w:rPr>
+        <w:t>IT</w:t>
+      </w:r>
+      <w:r>
+        <w:t>.</w:t>
       </w:r>
       <w:r>
         <w:t xml:space="preserve"> </w:t>
       </w:r>
       <w:r>
-        <w:t xml:space="preserve">Здесь </w:t>
-      </w:r>
-      <w:r>
-        <w:t xml:space="preserve">не было бы места многочисленным спорам </w:t>
-      </w:r>
-      <w:r>
-        <w:t xml:space="preserve">в комментариях и искусственных постов, сделанных для самолюбования. </w:t>
-      </w:r>
-      <w:r>
-        <w:t xml:space="preserve">Мое приложение в первую очередь создано для тех, кто хочет развиваться и создавать что-то новое объединенными сообществами лицеистов и их наставников. </w:t>
+        <w:br/>
+        <w:t xml:space="preserve">Также косвенно помог факультатив по </w:t>
+      </w:r>
+      <w:r>
+        <w:rPr>
+          <w:lang w:val="en-US"/>
+        </w:rPr>
+        <w:t>CTF</w:t>
+      </w:r>
+      <w:r>
+        <w:t xml:space="preserve"> (соревновани</w:t>
+      </w:r>
+      <w:r>
+        <w:t>я</w:t>
+      </w:r>
+      <w:r>
+        <w:t xml:space="preserve"> в области информационной безопасности)</w:t>
+      </w:r>
+      <w:r>
+        <w:t xml:space="preserve">, где я научился быстро усваивать новую информацию и все больше стал интересоваться </w:t>
+      </w:r>
+      <w:r>
+        <w:rPr>
+          <w:lang w:val="en-US"/>
+        </w:rPr>
+        <w:t>IT</w:t>
+      </w:r>
+      <w:r>
+        <w:t>-</w:t>
+      </w:r>
+      <w:r>
+        <w:t>сферой</w:t>
+      </w:r>
+      <w:r>
+        <w:t>.</w:t>
+      </w:r>
+      <w:r>
+        <w:br/>
+      </w:r>
+      <w:r>
+        <w:t xml:space="preserve">Помимо этого, я уделял большое время дизайну. Многие часы я провел в </w:t>
+      </w:r>
+      <w:r>
+        <w:rPr>
+          <w:lang w:val="en-US"/>
+        </w:rPr>
+        <w:t>Figma</w:t>
+      </w:r>
+      <w:r>
+        <w:t>, составляя макеты своего будущего приложения. Был</w:t>
+      </w:r>
+      <w:r>
+        <w:t>о</w:t>
+      </w:r>
+      <w:r>
+        <w:t xml:space="preserve"> создан</w:t>
+      </w:r>
+      <w:r>
+        <w:t xml:space="preserve">о </w:t>
+      </w:r>
+      <w:r>
+        <w:t xml:space="preserve">множество вариантов </w:t>
+      </w:r>
+      <w:r>
+        <w:t xml:space="preserve">главной </w:t>
+      </w:r>
+      <w:r>
+        <w:t>икон</w:t>
+      </w:r>
+      <w:r>
+        <w:t xml:space="preserve">ки, главного меню, активности пользователя и т.д. Во время работы я часто спрашивал совета у своих друзей-дизайнеров из Лицея.  </w:t>
+      </w:r>
+      <w:r>
+        <w:br/>
+      </w:r>
+      <w:r>
+        <w:lastRenderedPageBreak/>
+        <w:t xml:space="preserve">Летом я углубился в теорию. Я купил книги по ООП-программированию и нашел гайды по языку </w:t>
+      </w:r>
+      <w:r>
+        <w:rPr>
+          <w:lang w:val="en-US"/>
+        </w:rPr>
+        <w:t>Kotlin</w:t>
+      </w:r>
+      <w:r>
+        <w:t xml:space="preserve"> и </w:t>
+      </w:r>
+      <w:r>
+        <w:rPr>
+          <w:lang w:val="en-US"/>
+        </w:rPr>
+        <w:t>Android</w:t>
+      </w:r>
+      <w:r>
+        <w:t xml:space="preserve">-разработке. </w:t>
+      </w:r>
+      <w:r>
+        <w:t xml:space="preserve">Очень помог туториал по разработке мессенджера на </w:t>
+      </w:r>
+      <w:r>
+        <w:rPr>
+          <w:lang w:val="en-US"/>
+        </w:rPr>
+        <w:t>Kotlin</w:t>
+      </w:r>
+      <w:r>
+        <w:t xml:space="preserve"> </w:t>
+      </w:r>
+      <w:r>
+        <w:t xml:space="preserve">с помощью </w:t>
+      </w:r>
+      <w:r>
+        <w:rPr>
+          <w:lang w:val="en-US"/>
+        </w:rPr>
+        <w:t>Firebase</w:t>
+      </w:r>
+      <w:r>
+        <w:t xml:space="preserve">. Именно он значительно повлиял на мой продукт. Первые строки кода были мною написаны именно благодаря всего лишь одной серии видео-уроков. </w:t>
+      </w:r>
+      <w:r>
+        <w:br/>
+      </w:r>
+      <w:r>
+        <w:t>Изначальный код</w:t>
+      </w:r>
+      <w:r>
+        <w:t>, написанный мной в конце сентября 2021 года,</w:t>
+      </w:r>
+      <w:r>
+        <w:t xml:space="preserve"> включал в себя регистрацию пользователей и показ событий, записанных в базу данных. Как обычно это бывает, создав достаточно надежный «скелет» приложения, я начал постепенно добавлять «мясо». Я прочел документацию </w:t>
+      </w:r>
+      <w:r>
+        <w:rPr>
+          <w:lang w:val="en-US"/>
+        </w:rPr>
+        <w:t>Firebase</w:t>
+      </w:r>
+      <w:r>
+        <w:t xml:space="preserve"> </w:t>
+      </w:r>
+      <w:r>
+        <w:rPr>
+          <w:lang w:val="en-US"/>
+        </w:rPr>
+        <w:t>F</w:t>
+      </w:r>
+      <w:r>
+        <w:rPr>
+          <w:lang w:val="en-US"/>
+        </w:rPr>
+        <w:t>irestore</w:t>
+      </w:r>
+      <w:r>
+        <w:t>, чтобы понимать, как я могу спроектировать свою базу данных (это оказалось сложнее, чем я думал</w:t>
+      </w:r>
+      <w:r>
+        <w:t xml:space="preserve"> - в</w:t>
+      </w:r>
+      <w:r>
+        <w:t xml:space="preserve">сю структуру </w:t>
+      </w:r>
+      <w:r>
+        <w:t>БД</w:t>
+      </w:r>
+      <w:r>
+        <w:t xml:space="preserve"> пришлось переделывать как минимум дважды). Я шаг за шагом реализовывал функционал, описанный в пользовательских сценариях. Добавил профиль, сделал несколько активностей для разных типов событий, наделил пользователя возможностью самому создавать события. </w:t>
+      </w:r>
+      <w:r>
+        <w:t xml:space="preserve">После выполнения всех пунктов ПС я почувствовал некоторую свободу (как разработчик). У меня оставалось время, чтобы </w:t>
+      </w:r>
+      <w:r>
+        <w:t>усовершенствовать</w:t>
+      </w:r>
+      <w:r>
+        <w:t xml:space="preserve"> не только визуальную составляющую, но и </w:t>
+      </w:r>
+      <w:r>
+        <w:t>функционал</w:t>
+      </w:r>
+      <w:r>
+        <w:t xml:space="preserve"> </w:t>
+      </w:r>
+      <w:r>
+        <w:t>приложения. Были добавлены шрифты, улучшен вид событий (как на главном экране, так и в режиме просмотра отдельного события)</w:t>
+      </w:r>
+      <w:r>
+        <w:t>, добавлен особы</w:t>
+      </w:r>
+      <w:r>
+        <w:t>й</w:t>
+      </w:r>
+      <w:r>
+        <w:t xml:space="preserve"> стиль для специальных событий, добавлен экран загрузки и многое другое. </w:t>
       </w:r>
     </w:p>
     <w:p>
@@ -879,263 +1155,36 @@
           <w:bCs/>
           <w:color w:val="auto"/>
         </w:rPr>
-        <w:t>Работа над ИВР</w:t>
-      </w:r>
-    </w:p>
-    <w:p>
-      <w:r>
-        <w:t xml:space="preserve">Основной продукт я сделал за месяц – в период с начала до конца октября 2021 года. Но </w:t>
-      </w:r>
-      <w:r>
-        <w:t xml:space="preserve">перед тем, как </w:t>
-      </w:r>
-      <w:r>
-        <w:t xml:space="preserve">активно </w:t>
-      </w:r>
-      <w:r>
-        <w:t>взяться</w:t>
-      </w:r>
-      <w:r>
-        <w:t xml:space="preserve"> за работу, я долго продумал основную идею своего продукта. </w:t>
+        <w:t>Результат работы</w:t>
+      </w:r>
+    </w:p>
+    <w:p>
+      <w:r>
+        <w:t xml:space="preserve">В конце </w:t>
+      </w:r>
+      <w:r>
+        <w:t xml:space="preserve">работы получилось готовое приложение, которым может воспользоваться любой желающий владелец </w:t>
+      </w:r>
+      <w:r>
+        <w:t xml:space="preserve">современного </w:t>
+      </w:r>
+      <w:r>
+        <w:t xml:space="preserve">телефона на Андроид. </w:t>
+      </w:r>
+      <w:r>
+        <w:t xml:space="preserve">Приложением удобно пользоваться, у него приятный дизайн </w:t>
+      </w:r>
+      <w:r>
+        <w:t xml:space="preserve">и нестандартная для нынешних приложений цветовая палитра. </w:t>
       </w:r>
       <w:r>
         <w:br/>
       </w:r>
       <w:r>
-        <w:t xml:space="preserve">Сперва, в начале десятого класса я записался на факультатив по </w:t>
-      </w:r>
-      <w:r>
-        <w:rPr>
-          <w:lang w:val="en-US"/>
-        </w:rPr>
-        <w:t>Android</w:t>
-      </w:r>
-      <w:r>
-        <w:t>-разработке</w:t>
-      </w:r>
-      <w:r>
-        <w:t xml:space="preserve">. Именно там я научился основам ООП, создал свои первые </w:t>
-      </w:r>
-      <w:r>
-        <w:rPr>
-          <w:lang w:val="en-US"/>
-        </w:rPr>
-        <w:t>Android</w:t>
-      </w:r>
-      <w:r>
-        <w:t>-</w:t>
-      </w:r>
-      <w:r>
-        <w:t xml:space="preserve">приложения и погрузился в мир </w:t>
-      </w:r>
-      <w:r>
-        <w:rPr>
-          <w:lang w:val="en-US"/>
-        </w:rPr>
-        <w:t>IT</w:t>
-      </w:r>
-      <w:r>
-        <w:t>.</w:t>
-      </w:r>
-      <w:r>
-        <w:t xml:space="preserve"> </w:t>
-      </w:r>
-      <w:r>
-        <w:br/>
-        <w:t xml:space="preserve">Также косвенно помог факультатив по </w:t>
-      </w:r>
-      <w:r>
-        <w:rPr>
-          <w:lang w:val="en-US"/>
-        </w:rPr>
-        <w:t>CTF</w:t>
-      </w:r>
-      <w:r>
-        <w:t xml:space="preserve"> (</w:t>
-      </w:r>
-      <w:r>
-        <w:t>соревновани</w:t>
-      </w:r>
-      <w:r>
-        <w:t>я</w:t>
-      </w:r>
-      <w:r>
-        <w:t xml:space="preserve"> в области информационной безопасности</w:t>
-      </w:r>
-      <w:r>
-        <w:t>)</w:t>
-      </w:r>
-      <w:r>
-        <w:t xml:space="preserve">, где я научился быстро усваивать новую информацию и все больше стал интересоваться </w:t>
-      </w:r>
-      <w:r>
-        <w:rPr>
-          <w:lang w:val="en-US"/>
-        </w:rPr>
-        <w:t>IT</w:t>
-      </w:r>
-      <w:r>
-        <w:t>-</w:t>
-      </w:r>
-      <w:r>
-        <w:t>сферой</w:t>
-      </w:r>
-      <w:r>
-        <w:t>.</w:t>
-      </w:r>
-      <w:r>
-        <w:br/>
-      </w:r>
-      <w:r>
-        <w:t xml:space="preserve">Помимо этого, я уделял большое время дизайну. Многие часы я провел в </w:t>
-      </w:r>
-      <w:r>
-        <w:rPr>
-          <w:lang w:val="en-US"/>
-        </w:rPr>
-        <w:t>Figma</w:t>
-      </w:r>
-      <w:r>
-        <w:t>, составляя макеты своего будущего приложения. Был</w:t>
-      </w:r>
-      <w:r>
-        <w:t>о</w:t>
-      </w:r>
-      <w:r>
-        <w:t xml:space="preserve"> создан</w:t>
-      </w:r>
-      <w:r>
-        <w:t xml:space="preserve">о </w:t>
-      </w:r>
-      <w:r>
-        <w:t xml:space="preserve">множество вариантов </w:t>
-      </w:r>
-      <w:r>
-        <w:t xml:space="preserve">главной </w:t>
-      </w:r>
-      <w:r>
-        <w:t>икон</w:t>
-      </w:r>
-      <w:r>
-        <w:t xml:space="preserve">ки, главного меню, активности пользователя и т.д. Во время работы я часто спрашивал совета у своих друзей-дизайнеров из Лицея.  </w:t>
-      </w:r>
-      <w:r>
-        <w:br/>
-      </w:r>
-      <w:r>
-        <w:lastRenderedPageBreak/>
-        <w:t xml:space="preserve">Летом я углубился в теорию. Я купил книги по ООП-программированию и нашел гайды по языку </w:t>
-      </w:r>
-      <w:r>
-        <w:rPr>
-          <w:lang w:val="en-US"/>
-        </w:rPr>
-        <w:t>Kotlin</w:t>
-      </w:r>
-      <w:r>
-        <w:t xml:space="preserve"> и </w:t>
-      </w:r>
-      <w:r>
-        <w:rPr>
-          <w:lang w:val="en-US"/>
-        </w:rPr>
-        <w:t>Android</w:t>
-      </w:r>
-      <w:r>
-        <w:t xml:space="preserve">-разработке. </w:t>
-      </w:r>
-      <w:r>
-        <w:t xml:space="preserve">Очень помог туториал по разработке мессенджера на </w:t>
-      </w:r>
-      <w:r>
-        <w:rPr>
-          <w:lang w:val="en-US"/>
-        </w:rPr>
-        <w:t>Kotlin</w:t>
-      </w:r>
-      <w:r>
-        <w:t xml:space="preserve"> </w:t>
-      </w:r>
-      <w:r>
-        <w:t xml:space="preserve">с помощью </w:t>
-      </w:r>
-      <w:r>
-        <w:rPr>
-          <w:lang w:val="en-US"/>
-        </w:rPr>
-        <w:t>Firebase</w:t>
-      </w:r>
-      <w:r>
-        <w:t xml:space="preserve">. Именно он значительно повлиял на мой продукт. Первые строки кода были мною написаны именно благодаря всего лишь одной серии видео-уроков. </w:t>
-      </w:r>
-      <w:r>
-        <w:br/>
-      </w:r>
-      <w:r>
-        <w:t>Изначальный код</w:t>
-      </w:r>
-      <w:r>
-        <w:t>, написанный мной в конце сентября 2021 года,</w:t>
-      </w:r>
-      <w:r>
-        <w:t xml:space="preserve"> включал в себя регистрацию пользователей и показ событий, записанных в базу данных. Как обычно это бывает, создав достаточно надежный «скелет» приложения, я начал постепенно добавлять «мясо». Я прочел документацию </w:t>
-      </w:r>
-      <w:r>
-        <w:rPr>
-          <w:lang w:val="en-US"/>
-        </w:rPr>
-        <w:t>Firebase</w:t>
-      </w:r>
-      <w:r>
-        <w:t xml:space="preserve"> </w:t>
-      </w:r>
-      <w:r>
-        <w:rPr>
-          <w:lang w:val="en-US"/>
-        </w:rPr>
-        <w:t>F</w:t>
-      </w:r>
-      <w:r>
-        <w:rPr>
-          <w:lang w:val="en-US"/>
-        </w:rPr>
-        <w:t>irestore</w:t>
-      </w:r>
-      <w:r>
-        <w:t>, чтобы понимать, как я могу спроектировать свою базу данных (это оказалось сложнее, чем я думал</w:t>
-      </w:r>
-      <w:r>
-        <w:t xml:space="preserve"> - в</w:t>
-      </w:r>
-      <w:r>
-        <w:t xml:space="preserve">сю структуру бд пришлось переделывать как минимум дважды). Я шаг за шагом реализовывал функционал, описанный в пользовательских сценариях. Добавил профиль, сделал несколько активностей для разных типов событий, наделил пользователя возможностью самому создавать события. </w:t>
-      </w:r>
-      <w:r>
-        <w:t xml:space="preserve">После выполнения всех пунктов ПС я почувствовал некоторую свободу (как разработчик). У меня оставалось время, чтобы </w:t>
-      </w:r>
-      <w:r>
-        <w:t>усовершенствовать</w:t>
-      </w:r>
-      <w:r>
-        <w:t xml:space="preserve"> не только визуальную составляющую, но и </w:t>
-      </w:r>
-      <w:r>
-        <w:t>функционал</w:t>
-      </w:r>
-      <w:r>
-        <w:t xml:space="preserve"> </w:t>
-      </w:r>
-      <w:r>
-        <w:t>приложения. Были добавлены шрифты, улучшен вид событий (как на главном экране, так и в режиме просмотра отдельного события)</w:t>
-      </w:r>
-      <w:r>
-        <w:t>, добавлен особы</w:t>
-      </w:r>
-      <w:r>
-        <w:t>й</w:t>
-      </w:r>
-      <w:r>
-        <w:t xml:space="preserve"> стиль для специальных событий, добавлен экран загрузки и многое другое. </w:t>
+        <w:t xml:space="preserve">Я перевыполнил свой план, указанный  в пользовательских сценариях, но и некоторые недочеты стоит отметить. В моем проекте </w:t>
+      </w:r>
+      <w:r>
+        <w:t>еще осталось много пространства для дальнейшего улучшения, которым я займусь после защиты ИВР</w:t>
       </w:r>
     </w:p>
     <w:p>
@@ -1155,36 +1204,175 @@
           <w:bCs/>
           <w:color w:val="auto"/>
         </w:rPr>
-        <w:t>Результат работы</w:t>
-      </w:r>
-    </w:p>
-    <w:p>
-      <w:r>
-        <w:t xml:space="preserve">В конце </w:t>
-      </w:r>
-      <w:r>
-        <w:t xml:space="preserve">работы получилось готовое приложение, которым может воспользоваться любой желающий владелец </w:t>
-      </w:r>
-      <w:r>
-        <w:t xml:space="preserve">современного </w:t>
-      </w:r>
-      <w:r>
-        <w:t xml:space="preserve">телефона на Андроид. </w:t>
-      </w:r>
-      <w:r>
-        <w:t xml:space="preserve">Приложением удобно пользоваться, у него приятный дизайн </w:t>
-      </w:r>
-      <w:r>
-        <w:t xml:space="preserve">и нестандартная для нынешних приложений цветовая палитра. </w:t>
+        <w:t>Чему научился в процессе реализации проекта, как это поможет дальше при выполнении похожих проектов</w:t>
+      </w:r>
+    </w:p>
+    <w:p>
+      <w:r>
+        <w:t>Для меня главное в любом проекте это не только создание конечного продукта, но и изучение новых технологий. Благодаря проекту</w:t>
+      </w:r>
+      <w:r>
+        <w:t xml:space="preserve"> </w:t>
+      </w:r>
+      <w:r>
+        <w:t>я впервы</w:t>
+      </w:r>
+      <w:r>
+        <w:t>е</w:t>
+      </w:r>
+      <w:r>
+        <w:t xml:space="preserve"> попробовал использовать </w:t>
+      </w:r>
+      <w:r>
+        <w:rPr>
+          <w:lang w:val="en-US"/>
+        </w:rPr>
+        <w:t>Firebase</w:t>
+      </w:r>
+      <w:r>
+        <w:t xml:space="preserve"> (ранее </w:t>
+      </w:r>
+      <w:r>
+        <w:t xml:space="preserve">из баз данных </w:t>
+      </w:r>
+      <w:r>
+        <w:t xml:space="preserve">я использовал в своих проектах лишь </w:t>
+      </w:r>
+      <w:r>
+        <w:rPr>
+          <w:lang w:val="en-US"/>
+        </w:rPr>
+        <w:t>MySQL</w:t>
+      </w:r>
+      <w:r>
+        <w:t xml:space="preserve"> </w:t>
+      </w:r>
+      <w:r>
+        <w:t xml:space="preserve">и </w:t>
+      </w:r>
+      <w:r>
+        <w:rPr>
+          <w:lang w:val="en-US"/>
+        </w:rPr>
+        <w:t>MongoDB</w:t>
+      </w:r>
+      <w:r>
+        <w:t>)</w:t>
+      </w:r>
+      <w:r>
+        <w:t xml:space="preserve">, </w:t>
+      </w:r>
+      <w:r>
+        <w:t xml:space="preserve">изучил новый язык программирования </w:t>
+      </w:r>
+      <w:r>
+        <w:rPr>
+          <w:lang w:val="en-US"/>
+        </w:rPr>
+        <w:t>Kotlin</w:t>
+      </w:r>
+      <w:r>
+        <w:t xml:space="preserve"> и изучил такие программы, как </w:t>
+      </w:r>
+      <w:r>
+        <w:rPr>
+          <w:lang w:val="en-US"/>
+        </w:rPr>
+        <w:t>Android</w:t>
+      </w:r>
+      <w:r>
+        <w:t xml:space="preserve"> </w:t>
+      </w:r>
+      <w:r>
+        <w:rPr>
+          <w:lang w:val="en-US"/>
+        </w:rPr>
+        <w:t>Studio</w:t>
+      </w:r>
+      <w:r>
+        <w:t xml:space="preserve"> </w:t>
+      </w:r>
+      <w:r>
+        <w:t xml:space="preserve">и </w:t>
+      </w:r>
+      <w:r>
+        <w:rPr>
+          <w:lang w:val="en-US"/>
+        </w:rPr>
+        <w:t>Figma</w:t>
+      </w:r>
+      <w:r>
+        <w:t>. Также я изучил еще немало других технологий</w:t>
+      </w:r>
+      <w:r>
+        <w:t xml:space="preserve"> </w:t>
+      </w:r>
+      <w:r>
+        <w:t>перед</w:t>
+      </w:r>
+      <w:r>
+        <w:t xml:space="preserve"> окончательн</w:t>
+      </w:r>
+      <w:r>
+        <w:t xml:space="preserve">ым выбором </w:t>
+      </w:r>
+      <w:r>
+        <w:t>стек</w:t>
+      </w:r>
+      <w:r>
+        <w:t>а</w:t>
+      </w:r>
+      <w:r>
+        <w:t xml:space="preserve"> для этого проекта. До того, как я решил пользоваться базой данных от </w:t>
+      </w:r>
+      <w:r>
+        <w:rPr>
+          <w:lang w:val="en-US"/>
+        </w:rPr>
+        <w:t>Firebase</w:t>
+      </w:r>
+      <w:r>
+        <w:t xml:space="preserve">, я планировал создать свое веб-приложение, к которому могло «обращаться» приложение. Для этого я изучил </w:t>
+      </w:r>
+      <w:r>
+        <w:t>фреймворк</w:t>
+      </w:r>
+      <w:r>
+        <w:t xml:space="preserve"> </w:t>
+      </w:r>
+      <w:r>
+        <w:rPr>
+          <w:lang w:val="en-US"/>
+        </w:rPr>
+        <w:t>Flask</w:t>
+      </w:r>
+      <w:r>
+        <w:t xml:space="preserve"> </w:t>
+      </w:r>
+      <w:r>
+        <w:t xml:space="preserve">на Питоне и впервые подключился к линукс-серверу через протокол </w:t>
+      </w:r>
+      <w:r>
+        <w:rPr>
+          <w:lang w:val="en-US"/>
+        </w:rPr>
+        <w:t>SSH</w:t>
+      </w:r>
+      <w:r>
+        <w:t>.</w:t>
       </w:r>
       <w:r>
         <w:br/>
-      </w:r>
-      <w:r>
-        <w:t xml:space="preserve">Я перевыполнил свой план, указанный  в пользовательских сценариях, но и некоторые недочеты стоит отметить. В моем проекте </w:t>
-      </w:r>
-      <w:r>
-        <w:t>еще осталось много пространства для дальнейшего улучшения, которым я займусь после защиты ИВР</w:t>
+        <w:t xml:space="preserve">Немаловажным для меня было грамотно распределять свое время и понимать, на проработку какого функционала в приложении нужно сосредоточиться </w:t>
+      </w:r>
+      <w:r>
+        <w:t>в</w:t>
+      </w:r>
+      <w:r>
+        <w:t xml:space="preserve"> данный момент</w:t>
+      </w:r>
+      <w:r>
+        <w:t>.</w:t>
       </w:r>
     </w:p>
     <w:p>
@@ -1204,192 +1392,7 @@
           <w:bCs/>
           <w:color w:val="auto"/>
         </w:rPr>
-        <w:t>Ч</w:t>
-      </w:r>
-      <w:r>
-        <w:rPr>
-          <w:rFonts w:ascii="Times New Roman" w:hAnsi="Times New Roman" w:cs="Times New Roman"/>
-          <w:b/>
-          <w:bCs/>
-          <w:color w:val="auto"/>
-        </w:rPr>
-        <w:t>ему научился в процессе реализации проекта, как это поможет дальше при выполнении похожих проектов</w:t>
-      </w:r>
-    </w:p>
-    <w:p>
-      <w:r>
-        <w:t>Для меня главное в любом проекте это не только создание конечного продукта, но и изучение новых технологий. Благодаря проекту</w:t>
-      </w:r>
-      <w:r>
-        <w:t xml:space="preserve"> </w:t>
-      </w:r>
-      <w:r>
-        <w:t>я впервы</w:t>
-      </w:r>
-      <w:r>
-        <w:t>е</w:t>
-      </w:r>
-      <w:r>
-        <w:t xml:space="preserve"> попробовал использовать </w:t>
-      </w:r>
-      <w:r>
-        <w:rPr>
-          <w:lang w:val="en-US"/>
-        </w:rPr>
-        <w:t>Firebase</w:t>
-      </w:r>
-      <w:r>
-        <w:t xml:space="preserve"> (ранее </w:t>
-      </w:r>
-      <w:r>
-        <w:t xml:space="preserve">из баз данных </w:t>
-      </w:r>
-      <w:r>
-        <w:t xml:space="preserve">я использовал в своих проектах лишь </w:t>
-      </w:r>
-      <w:r>
-        <w:rPr>
-          <w:lang w:val="en-US"/>
-        </w:rPr>
-        <w:t>MySQL</w:t>
-      </w:r>
-      <w:r>
-        <w:t xml:space="preserve"> </w:t>
-      </w:r>
-      <w:r>
-        <w:t xml:space="preserve">и </w:t>
-      </w:r>
-      <w:r>
-        <w:rPr>
-          <w:lang w:val="en-US"/>
-        </w:rPr>
-        <w:t>MongoDB</w:t>
-      </w:r>
-      <w:r>
-        <w:t>)</w:t>
-      </w:r>
-      <w:r>
-        <w:t xml:space="preserve">, </w:t>
-      </w:r>
-      <w:r>
-        <w:t xml:space="preserve">изучил новый язык программирования </w:t>
-      </w:r>
-      <w:r>
-        <w:rPr>
-          <w:lang w:val="en-US"/>
-        </w:rPr>
-        <w:t>Kotlin</w:t>
-      </w:r>
-      <w:r>
-        <w:t xml:space="preserve"> и изучил такие программы, как </w:t>
-      </w:r>
-      <w:r>
-        <w:rPr>
-          <w:lang w:val="en-US"/>
-        </w:rPr>
-        <w:t>Android</w:t>
-      </w:r>
-      <w:r>
-        <w:t xml:space="preserve"> </w:t>
-      </w:r>
-      <w:r>
-        <w:rPr>
-          <w:lang w:val="en-US"/>
-        </w:rPr>
-        <w:t>Studio</w:t>
-      </w:r>
-      <w:r>
-        <w:t xml:space="preserve"> </w:t>
-      </w:r>
-      <w:r>
-        <w:t xml:space="preserve">и </w:t>
-      </w:r>
-      <w:r>
-        <w:rPr>
-          <w:lang w:val="en-US"/>
-        </w:rPr>
-        <w:t>Figma</w:t>
-      </w:r>
-      <w:r>
-        <w:t xml:space="preserve">. Также я изучил еще немало других технологий, прежде чем окончательно убедился со стеком технологий для этого проекта. До того, как я решил пользоваться базой данных от </w:t>
-      </w:r>
-      <w:r>
-        <w:rPr>
-          <w:lang w:val="en-US"/>
-        </w:rPr>
-        <w:t>Firebase</w:t>
-      </w:r>
-      <w:r>
-        <w:t xml:space="preserve">, я планировал создать свое веб-приложение, к которому могло «обращаться» приложение. Для этого я изучил </w:t>
-      </w:r>
-      <w:r>
-        <w:t>фреймворк</w:t>
-      </w:r>
-      <w:r>
-        <w:t xml:space="preserve"> </w:t>
-      </w:r>
-      <w:r>
-        <w:rPr>
-          <w:lang w:val="en-US"/>
-        </w:rPr>
-        <w:t>Flask</w:t>
-      </w:r>
-      <w:r>
-        <w:t xml:space="preserve"> </w:t>
-      </w:r>
-      <w:r>
-        <w:t xml:space="preserve">на Питоне и впервые подключился к линукс-серверу через протокол </w:t>
-      </w:r>
-      <w:r>
-        <w:rPr>
-          <w:lang w:val="en-US"/>
-        </w:rPr>
-        <w:t>SSH</w:t>
-      </w:r>
-      <w:r>
-        <w:t>.</w:t>
-      </w:r>
-      <w:r>
-        <w:br/>
-        <w:t xml:space="preserve">Немаловажным для меня было грамотно распределять свое время и понимать, на проработку какого функционала в приложении нужно сосредоточиться </w:t>
-      </w:r>
-      <w:r>
-        <w:t>в</w:t>
-      </w:r>
-      <w:r>
-        <w:t xml:space="preserve"> данный момент</w:t>
-      </w:r>
-      <w:r>
-        <w:t>.</w:t>
-      </w:r>
-    </w:p>
-    <w:p>
-      <w:pPr>
-        <w:pStyle w:val="Heading1"/>
-        <w:rPr>
-          <w:rFonts w:ascii="Times New Roman" w:hAnsi="Times New Roman" w:cs="Times New Roman"/>
-          <w:b/>
-          <w:bCs/>
-          <w:color w:val="auto"/>
-        </w:rPr>
-      </w:pPr>
-      <w:r>
-        <w:rPr>
-          <w:rFonts w:ascii="Times New Roman" w:hAnsi="Times New Roman" w:cs="Times New Roman"/>
-          <w:b/>
-          <w:bCs/>
-          <w:color w:val="auto"/>
-        </w:rPr>
-        <w:t>К</w:t>
-      </w:r>
-      <w:r>
-        <w:rPr>
-          <w:rFonts w:ascii="Times New Roman" w:hAnsi="Times New Roman" w:cs="Times New Roman"/>
-          <w:b/>
-          <w:bCs/>
-          <w:color w:val="auto"/>
-        </w:rPr>
-        <w:t>ак можно дальше развивать проект</w:t>
+        <w:t>Как можно дальше развивать проект</w:t>
       </w:r>
     </w:p>
     <w:p>

</xml_diff>

<commit_message>
Fixed word formatting and added code comments
</commit_message>
<xml_diff>
--- a/IT_adsmirnov.docx
+++ b/IT_adsmirnov.docx
@@ -643,11 +643,15 @@
     <w:p>
       <w:pPr>
         <w:pStyle w:val="Heading1"/>
+        <w:spacing w:line="360" w:lineRule="auto"/>
+        <w:jc w:val="both"/>
         <w:rPr>
           <w:rFonts w:ascii="Times New Roman" w:hAnsi="Times New Roman" w:cs="Times New Roman"/>
           <w:b/>
           <w:bCs/>
           <w:color w:val="auto"/>
+          <w:sz w:val="28"/>
+          <w:szCs w:val="28"/>
         </w:rPr>
       </w:pPr>
       <w:r>
@@ -656,6 +660,8 @@
           <w:b/>
           <w:bCs/>
           <w:color w:val="auto"/>
+          <w:sz w:val="28"/>
+          <w:szCs w:val="28"/>
         </w:rPr>
         <w:lastRenderedPageBreak/>
         <w:t>Название проекта</w:t>
@@ -664,32 +670,37 @@
     <w:p>
       <w:pPr>
         <w:pStyle w:val="NoSpacing"/>
-        <w:spacing w:line="276" w:lineRule="auto"/>
-      </w:pPr>
-      <w:r>
+        <w:spacing w:line="360" w:lineRule="auto"/>
+        <w:ind w:firstLine="567"/>
+        <w:jc w:val="both"/>
+        <w:rPr>
+          <w:rFonts w:ascii="Times New Roman" w:hAnsi="Times New Roman" w:cs="Times New Roman"/>
+          <w:bCs/>
+          <w:sz w:val="28"/>
+          <w:szCs w:val="28"/>
+        </w:rPr>
+      </w:pPr>
+      <w:r>
+        <w:rPr>
+          <w:rFonts w:ascii="Times New Roman" w:hAnsi="Times New Roman" w:cs="Times New Roman"/>
+          <w:sz w:val="28"/>
+          <w:szCs w:val="28"/>
+        </w:rPr>
         <w:t>Доска объявлений Лицея</w:t>
       </w:r>
     </w:p>
     <w:p>
       <w:pPr>
-        <w:pStyle w:val="NoSpacing"/>
-        <w:spacing w:line="276" w:lineRule="auto"/>
-        <w:rPr>
-          <w:rFonts w:ascii="Times New Roman" w:hAnsi="Times New Roman" w:cs="Times New Roman"/>
-          <w:bCs/>
-          <w:sz w:val="28"/>
-          <w:szCs w:val="28"/>
-        </w:rPr>
-      </w:pPr>
-    </w:p>
-    <w:p>
-      <w:pPr>
         <w:pStyle w:val="Heading1"/>
+        <w:spacing w:line="360" w:lineRule="auto"/>
+        <w:jc w:val="both"/>
         <w:rPr>
           <w:rFonts w:ascii="Times New Roman" w:hAnsi="Times New Roman" w:cs="Times New Roman"/>
           <w:b/>
           <w:bCs/>
           <w:color w:val="auto"/>
+          <w:sz w:val="28"/>
+          <w:szCs w:val="28"/>
         </w:rPr>
       </w:pPr>
       <w:r>
@@ -698,89 +709,143 @@
           <w:b/>
           <w:bCs/>
           <w:color w:val="auto"/>
+          <w:sz w:val="28"/>
+          <w:szCs w:val="28"/>
         </w:rPr>
         <w:t>Проблемное поле</w:t>
       </w:r>
     </w:p>
     <w:p>
-      <w:r>
-        <w:t>В Лицее проходит огромное количество различных мероприятий. Вместе с этим, ученикам часто приходится подписываться на множество групп в ВК или Телеграме. Поэтому часто случается, что среди огромного потока из новостей важная информация может потеряться. Это особенно грустно, если речь идет о мероприятиях, проходящих всего единожды. Также иногда бывает непросто распространить информацию о локальных мероприятиях, например</w:t>
-      </w:r>
-      <w:r>
+      <w:pPr>
+        <w:spacing w:line="360" w:lineRule="auto"/>
+        <w:ind w:firstLine="567"/>
+        <w:jc w:val="both"/>
+        <w:rPr>
+          <w:rFonts w:ascii="Times New Roman" w:hAnsi="Times New Roman" w:cs="Times New Roman"/>
+          <w:sz w:val="28"/>
+          <w:szCs w:val="28"/>
+        </w:rPr>
+      </w:pPr>
+      <w:r>
+        <w:rPr>
+          <w:rFonts w:ascii="Times New Roman" w:hAnsi="Times New Roman" w:cs="Times New Roman"/>
+          <w:sz w:val="28"/>
+          <w:szCs w:val="28"/>
+        </w:rPr>
+        <w:t>В Лицее проходит огромное количество различных мероприятий. Вместе с этим, ученикам ча</w:t>
+      </w:r>
+      <w:r>
+        <w:rPr>
+          <w:rFonts w:ascii="Times New Roman" w:hAnsi="Times New Roman" w:cs="Times New Roman"/>
+          <w:sz w:val="28"/>
+          <w:szCs w:val="28"/>
+          <w:lang w:val="en-US"/>
+        </w:rPr>
+        <w:t>u</w:t>
+      </w:r>
+      <w:r>
+        <w:rPr>
+          <w:rFonts w:ascii="Times New Roman" w:hAnsi="Times New Roman" w:cs="Times New Roman"/>
+          <w:sz w:val="28"/>
+          <w:szCs w:val="28"/>
+        </w:rPr>
+        <w:t>сто приходится подписываться на множество групп в ВК или Телеграме. Поэтому часто случается, что среди огромного потока из новостей важная информация может потеряться. Это особенно грустно, если речь идет о мероприятиях, проходящих всего единожды. Также иногда бывает непросто распространить информацию о локальных мероприятиях, например</w:t>
+      </w:r>
+      <w:r>
+        <w:rPr>
+          <w:rFonts w:ascii="Times New Roman" w:hAnsi="Times New Roman" w:cs="Times New Roman"/>
+          <w:sz w:val="28"/>
+          <w:szCs w:val="28"/>
+        </w:rPr>
         <w:t>,</w:t>
       </w:r>
       <w:r>
-        <w:t xml:space="preserve"> о небольшом чемпионате по игре в шахматы или о поиске команды для </w:t>
-      </w:r>
-      <w:r>
-        <w:t xml:space="preserve">грядущего </w:t>
-      </w:r>
-      <w:r>
-        <w:rPr>
+        <w:rPr>
+          <w:rFonts w:ascii="Times New Roman" w:hAnsi="Times New Roman" w:cs="Times New Roman"/>
+          <w:sz w:val="28"/>
+          <w:szCs w:val="28"/>
+        </w:rPr>
+        <w:t xml:space="preserve"> о небольшом чемпионате по игре в шахматы или о поиске команды для грядущего </w:t>
+      </w:r>
+      <w:r>
+        <w:rPr>
+          <w:rFonts w:ascii="Times New Roman" w:hAnsi="Times New Roman" w:cs="Times New Roman"/>
+          <w:sz w:val="28"/>
+          <w:szCs w:val="28"/>
           <w:lang w:val="en-US"/>
         </w:rPr>
         <w:t>CTF</w:t>
       </w:r>
       <w:r>
-        <w:t>а</w:t>
-      </w:r>
-      <w:r>
-        <w:t xml:space="preserve">. Чтобы решить эти и многие другие проблемы, я </w:t>
-      </w:r>
-      <w:r>
+        <w:rPr>
+          <w:rFonts w:ascii="Times New Roman" w:hAnsi="Times New Roman" w:cs="Times New Roman"/>
+          <w:sz w:val="28"/>
+          <w:szCs w:val="28"/>
+        </w:rPr>
+        <w:t xml:space="preserve">а. Чтобы решить эти и многие другие проблемы, я </w:t>
+      </w:r>
+      <w:r>
+        <w:rPr>
+          <w:rFonts w:ascii="Times New Roman" w:hAnsi="Times New Roman" w:cs="Times New Roman"/>
+          <w:sz w:val="28"/>
+          <w:szCs w:val="28"/>
+        </w:rPr>
         <w:t xml:space="preserve">создал </w:t>
       </w:r>
       <w:r>
-        <w:t xml:space="preserve">IT-решение под названием </w:t>
-      </w:r>
-      <w:r>
-        <w:t>«</w:t>
-      </w:r>
-      <w:r>
-        <w:t>Доска объявлений Лицея</w:t>
-      </w:r>
-      <w:r>
-        <w:t xml:space="preserve">» (само приложение называется </w:t>
-      </w:r>
-      <w:r>
-        <w:rPr>
+        <w:rPr>
+          <w:rFonts w:ascii="Times New Roman" w:hAnsi="Times New Roman" w:cs="Times New Roman"/>
+          <w:sz w:val="28"/>
+          <w:szCs w:val="28"/>
+        </w:rPr>
+        <w:t xml:space="preserve">IT-решение под названием «Доска объявлений Лицея» (само приложение называется </w:t>
+      </w:r>
+      <w:r>
+        <w:rPr>
+          <w:rFonts w:ascii="Times New Roman" w:hAnsi="Times New Roman" w:cs="Times New Roman"/>
+          <w:sz w:val="28"/>
+          <w:szCs w:val="28"/>
           <w:lang w:val="en-US"/>
         </w:rPr>
         <w:t>EventBoard</w:t>
       </w:r>
       <w:r>
-        <w:t>)</w:t>
-      </w:r>
-      <w:r>
-        <w:t xml:space="preserve">. </w:t>
-      </w:r>
-      <w:r>
+        <w:rPr>
+          <w:rFonts w:ascii="Times New Roman" w:hAnsi="Times New Roman" w:cs="Times New Roman"/>
+          <w:sz w:val="28"/>
+          <w:szCs w:val="28"/>
+        </w:rPr>
+        <w:t xml:space="preserve">). </w:t>
+      </w:r>
+      <w:r>
+        <w:rPr>
+          <w:rFonts w:ascii="Times New Roman" w:hAnsi="Times New Roman" w:cs="Times New Roman"/>
+          <w:sz w:val="28"/>
+          <w:szCs w:val="28"/>
+        </w:rPr>
         <w:br/>
       </w:r>
       <w:r>
-        <w:t>Любой зарегистрировавшийся пользователь приложения сможет добавлять сво</w:t>
-      </w:r>
-      <w:r>
-        <w:t>е событие</w:t>
-      </w:r>
-      <w:r>
-        <w:t xml:space="preserve"> на доску объявлений. В каждой активности будет указано время и место проведени</w:t>
-      </w:r>
-      <w:r>
-        <w:t>я</w:t>
-      </w:r>
-      <w:r>
-        <w:t>, описание мероприятия и контакты организатора. Приложение позволит без каких-либо трудностей найти себе команду для участия в олимпиаде по программированию, позвать всех на совместное чаепитие и попросить помощи в решении задач по алгебре.</w:t>
+        <w:rPr>
+          <w:rFonts w:ascii="Times New Roman" w:hAnsi="Times New Roman" w:cs="Times New Roman"/>
+          <w:sz w:val="28"/>
+          <w:szCs w:val="28"/>
+        </w:rPr>
+        <w:t>Любой зарегистрировавшийся пользователь приложения сможет добавлять свое событие на доску объявлений. В каждой активности будет указано время и место проведения, описание мероприятия и контакты организатора. Приложение позволит без каких-либо трудностей найти себе команду для участия в олимпиаде по программированию, позвать всех на совместное чаепитие и попросить помощи в решении задач по алгебре.</w:t>
       </w:r>
     </w:p>
     <w:p>
       <w:pPr>
         <w:pStyle w:val="Heading1"/>
+        <w:spacing w:line="360" w:lineRule="auto"/>
+        <w:jc w:val="both"/>
         <w:rPr>
           <w:rFonts w:ascii="Times New Roman" w:hAnsi="Times New Roman" w:cs="Times New Roman"/>
           <w:b/>
           <w:bCs/>
           <w:color w:val="auto"/>
+          <w:sz w:val="28"/>
+          <w:szCs w:val="28"/>
         </w:rPr>
       </w:pPr>
       <w:r>
@@ -789,41 +854,92 @@
           <w:b/>
           <w:bCs/>
           <w:color w:val="auto"/>
+          <w:sz w:val="28"/>
+          <w:szCs w:val="28"/>
         </w:rPr>
         <w:t>Целевая аудитория</w:t>
       </w:r>
     </w:p>
     <w:p>
-      <w:r>
+      <w:pPr>
+        <w:spacing w:line="360" w:lineRule="auto"/>
+        <w:ind w:firstLine="567"/>
+        <w:jc w:val="both"/>
+        <w:rPr>
+          <w:rFonts w:ascii="Times New Roman" w:hAnsi="Times New Roman" w:cs="Times New Roman"/>
+          <w:sz w:val="28"/>
+          <w:szCs w:val="28"/>
+        </w:rPr>
+      </w:pPr>
+      <w:r>
+        <w:rPr>
+          <w:rFonts w:ascii="Times New Roman" w:hAnsi="Times New Roman" w:cs="Times New Roman"/>
+          <w:sz w:val="28"/>
+          <w:szCs w:val="28"/>
+        </w:rPr>
         <w:t>Данный продукт в основном нацелен на студентов, преподавателей и администрацию Лицея НИУ ВШЭ</w:t>
       </w:r>
       <w:r>
+        <w:rPr>
+          <w:rFonts w:ascii="Times New Roman" w:hAnsi="Times New Roman" w:cs="Times New Roman"/>
+          <w:sz w:val="28"/>
+          <w:szCs w:val="28"/>
+        </w:rPr>
         <w:t>, но приобрести и пользоваться</w:t>
       </w:r>
       <w:r>
+        <w:rPr>
+          <w:rFonts w:ascii="Times New Roman" w:hAnsi="Times New Roman" w:cs="Times New Roman"/>
+          <w:sz w:val="28"/>
+          <w:szCs w:val="28"/>
+        </w:rPr>
         <w:t xml:space="preserve"> приложением</w:t>
       </w:r>
       <w:r>
+        <w:rPr>
+          <w:rFonts w:ascii="Times New Roman" w:hAnsi="Times New Roman" w:cs="Times New Roman"/>
+          <w:sz w:val="28"/>
+          <w:szCs w:val="28"/>
+        </w:rPr>
         <w:t xml:space="preserve"> может любой владелец</w:t>
       </w:r>
       <w:r>
+        <w:rPr>
+          <w:rFonts w:ascii="Times New Roman" w:hAnsi="Times New Roman" w:cs="Times New Roman"/>
+          <w:sz w:val="28"/>
+          <w:szCs w:val="28"/>
+        </w:rPr>
         <w:t xml:space="preserve"> современного</w:t>
       </w:r>
       <w:r>
+        <w:rPr>
+          <w:rFonts w:ascii="Times New Roman" w:hAnsi="Times New Roman" w:cs="Times New Roman"/>
+          <w:sz w:val="28"/>
+          <w:szCs w:val="28"/>
+        </w:rPr>
         <w:t xml:space="preserve"> Андроид-телефона</w:t>
       </w:r>
       <w:r>
+        <w:rPr>
+          <w:rFonts w:ascii="Times New Roman" w:hAnsi="Times New Roman" w:cs="Times New Roman"/>
+          <w:sz w:val="28"/>
+          <w:szCs w:val="28"/>
+        </w:rPr>
         <w:t>.</w:t>
       </w:r>
     </w:p>
     <w:p>
       <w:pPr>
         <w:pStyle w:val="Heading1"/>
+        <w:spacing w:line="360" w:lineRule="auto"/>
+        <w:jc w:val="both"/>
         <w:rPr>
           <w:rFonts w:ascii="Times New Roman" w:hAnsi="Times New Roman" w:cs="Times New Roman"/>
           <w:b/>
           <w:bCs/>
           <w:color w:val="auto"/>
+          <w:sz w:val="28"/>
+          <w:szCs w:val="28"/>
         </w:rPr>
       </w:pPr>
       <w:r>
@@ -832,44 +948,109 @@
           <w:b/>
           <w:bCs/>
           <w:color w:val="auto"/>
+          <w:sz w:val="28"/>
+          <w:szCs w:val="28"/>
         </w:rPr>
         <w:t>Каким продукт предполагалось сделать</w:t>
       </w:r>
     </w:p>
     <w:p>
-      <w:r>
+      <w:pPr>
+        <w:spacing w:line="360" w:lineRule="auto"/>
+        <w:ind w:firstLine="567"/>
+        <w:jc w:val="both"/>
+        <w:rPr>
+          <w:rFonts w:ascii="Times New Roman" w:hAnsi="Times New Roman" w:cs="Times New Roman"/>
+          <w:sz w:val="28"/>
+          <w:szCs w:val="28"/>
+        </w:rPr>
+      </w:pPr>
+      <w:r>
+        <w:rPr>
+          <w:rFonts w:ascii="Times New Roman" w:hAnsi="Times New Roman" w:cs="Times New Roman"/>
+          <w:sz w:val="28"/>
+          <w:szCs w:val="28"/>
+        </w:rPr>
         <w:t xml:space="preserve">Я хотел создать приложение, которое было бы удобно использовать мне. Я всегда ценю краткость и четкость, особенно когда это касается </w:t>
       </w:r>
       <w:r>
+        <w:rPr>
+          <w:rFonts w:ascii="Times New Roman" w:hAnsi="Times New Roman" w:cs="Times New Roman"/>
+          <w:sz w:val="28"/>
+          <w:szCs w:val="28"/>
+        </w:rPr>
         <w:t xml:space="preserve">получения </w:t>
       </w:r>
       <w:r>
-        <w:t>информации. По моему мнению, сейчас мы слишком перенасыщены ненужной информацией, исходящей из невероятно большого количества соцсетей. В моем приложении я собирался создать систему, которая бы поощряла краткость и подбадривала создателей контента уважать время пользователей.</w:t>
-      </w:r>
-      <w:r>
+        <w:rPr>
+          <w:rFonts w:ascii="Times New Roman" w:hAnsi="Times New Roman" w:cs="Times New Roman"/>
+          <w:sz w:val="28"/>
+          <w:szCs w:val="28"/>
+        </w:rPr>
+        <w:t xml:space="preserve">информации. По моему мнению, сейчас мы слишком перенасыщены ненужной информацией, исходящей из невероятно большого количества соцсетей. В моем </w:t>
+      </w:r>
+      <w:r>
+        <w:rPr>
+          <w:rFonts w:ascii="Times New Roman" w:hAnsi="Times New Roman" w:cs="Times New Roman"/>
+          <w:sz w:val="28"/>
+          <w:szCs w:val="28"/>
+        </w:rPr>
+        <w:lastRenderedPageBreak/>
+        <w:t>приложении я собирался создать систему, которая бы поощряла краткость и подбадривала создателей контента уважать время пользователей.</w:t>
+      </w:r>
+      <w:r>
+        <w:rPr>
+          <w:rFonts w:ascii="Times New Roman" w:hAnsi="Times New Roman" w:cs="Times New Roman"/>
+          <w:sz w:val="28"/>
+          <w:szCs w:val="28"/>
+        </w:rPr>
         <w:t xml:space="preserve"> </w:t>
       </w:r>
       <w:r>
+        <w:rPr>
+          <w:rFonts w:ascii="Times New Roman" w:hAnsi="Times New Roman" w:cs="Times New Roman"/>
+          <w:sz w:val="28"/>
+          <w:szCs w:val="28"/>
+        </w:rPr>
         <w:t xml:space="preserve">Здесь </w:t>
       </w:r>
       <w:r>
+        <w:rPr>
+          <w:rFonts w:ascii="Times New Roman" w:hAnsi="Times New Roman" w:cs="Times New Roman"/>
+          <w:sz w:val="28"/>
+          <w:szCs w:val="28"/>
+        </w:rPr>
         <w:t xml:space="preserve">не было бы места многочисленным спорам </w:t>
       </w:r>
       <w:r>
+        <w:rPr>
+          <w:rFonts w:ascii="Times New Roman" w:hAnsi="Times New Roman" w:cs="Times New Roman"/>
+          <w:sz w:val="28"/>
+          <w:szCs w:val="28"/>
+        </w:rPr>
         <w:t xml:space="preserve">в комментариях и искусственных постов, сделанных для самолюбования. </w:t>
       </w:r>
       <w:r>
+        <w:rPr>
+          <w:rFonts w:ascii="Times New Roman" w:hAnsi="Times New Roman" w:cs="Times New Roman"/>
+          <w:sz w:val="28"/>
+          <w:szCs w:val="28"/>
+        </w:rPr>
         <w:t xml:space="preserve">Мое приложение в первую очередь создано для тех, кто хочет развиваться и создавать что-то новое объединенными сообществами лицеистов и их наставников. </w:t>
       </w:r>
     </w:p>
     <w:p>
       <w:pPr>
         <w:pStyle w:val="Heading1"/>
+        <w:spacing w:line="360" w:lineRule="auto"/>
+        <w:jc w:val="both"/>
         <w:rPr>
           <w:rFonts w:ascii="Times New Roman" w:hAnsi="Times New Roman" w:cs="Times New Roman"/>
           <w:b/>
           <w:bCs/>
           <w:color w:val="auto"/>
+          <w:sz w:val="28"/>
+          <w:szCs w:val="28"/>
         </w:rPr>
       </w:pPr>
       <w:r>
@@ -878,274 +1059,571 @@
           <w:b/>
           <w:bCs/>
           <w:color w:val="auto"/>
+          <w:sz w:val="28"/>
+          <w:szCs w:val="28"/>
         </w:rPr>
         <w:t>Работа над ИВР</w:t>
       </w:r>
     </w:p>
     <w:p>
-      <w:r>
+      <w:pPr>
+        <w:spacing w:line="360" w:lineRule="auto"/>
+        <w:ind w:firstLine="567"/>
+        <w:jc w:val="both"/>
+        <w:rPr>
+          <w:rFonts w:ascii="Times New Roman" w:hAnsi="Times New Roman" w:cs="Times New Roman"/>
+          <w:sz w:val="28"/>
+          <w:szCs w:val="28"/>
+        </w:rPr>
+      </w:pPr>
+      <w:r>
+        <w:rPr>
+          <w:rFonts w:ascii="Times New Roman" w:hAnsi="Times New Roman" w:cs="Times New Roman"/>
+          <w:sz w:val="28"/>
+          <w:szCs w:val="28"/>
+        </w:rPr>
         <w:t xml:space="preserve">Основной продукт я сделал за месяц – в период с начала до конца октября 2021 года. Но </w:t>
       </w:r>
       <w:r>
+        <w:rPr>
+          <w:rFonts w:ascii="Times New Roman" w:hAnsi="Times New Roman" w:cs="Times New Roman"/>
+          <w:sz w:val="28"/>
+          <w:szCs w:val="28"/>
+        </w:rPr>
         <w:t xml:space="preserve">перед тем, как </w:t>
       </w:r>
       <w:r>
+        <w:rPr>
+          <w:rFonts w:ascii="Times New Roman" w:hAnsi="Times New Roman" w:cs="Times New Roman"/>
+          <w:sz w:val="28"/>
+          <w:szCs w:val="28"/>
+        </w:rPr>
         <w:t xml:space="preserve">активно </w:t>
       </w:r>
       <w:r>
+        <w:rPr>
+          <w:rFonts w:ascii="Times New Roman" w:hAnsi="Times New Roman" w:cs="Times New Roman"/>
+          <w:sz w:val="28"/>
+          <w:szCs w:val="28"/>
+        </w:rPr>
         <w:t>взяться</w:t>
       </w:r>
       <w:r>
+        <w:rPr>
+          <w:rFonts w:ascii="Times New Roman" w:hAnsi="Times New Roman" w:cs="Times New Roman"/>
+          <w:sz w:val="28"/>
+          <w:szCs w:val="28"/>
+        </w:rPr>
         <w:t xml:space="preserve"> за работу, я долго продумал основную идею своего продукта. </w:t>
       </w:r>
       <w:r>
+        <w:rPr>
+          <w:rFonts w:ascii="Times New Roman" w:hAnsi="Times New Roman" w:cs="Times New Roman"/>
+          <w:sz w:val="28"/>
+          <w:szCs w:val="28"/>
+        </w:rPr>
         <w:br/>
       </w:r>
       <w:r>
+        <w:rPr>
+          <w:rFonts w:ascii="Times New Roman" w:hAnsi="Times New Roman" w:cs="Times New Roman"/>
+          <w:sz w:val="28"/>
+          <w:szCs w:val="28"/>
+        </w:rPr>
         <w:t xml:space="preserve">Сперва, в начале десятого класса я записался на факультатив по </w:t>
       </w:r>
       <w:r>
         <w:rPr>
+          <w:rFonts w:ascii="Times New Roman" w:hAnsi="Times New Roman" w:cs="Times New Roman"/>
+          <w:sz w:val="28"/>
+          <w:szCs w:val="28"/>
           <w:lang w:val="en-US"/>
         </w:rPr>
         <w:t>Android</w:t>
       </w:r>
       <w:r>
+        <w:rPr>
+          <w:rFonts w:ascii="Times New Roman" w:hAnsi="Times New Roman" w:cs="Times New Roman"/>
+          <w:sz w:val="28"/>
+          <w:szCs w:val="28"/>
+        </w:rPr>
         <w:t>-разработке</w:t>
       </w:r>
       <w:r>
+        <w:rPr>
+          <w:rFonts w:ascii="Times New Roman" w:hAnsi="Times New Roman" w:cs="Times New Roman"/>
+          <w:sz w:val="28"/>
+          <w:szCs w:val="28"/>
+        </w:rPr>
         <w:t xml:space="preserve">. Именно там я научился основам ООП, создал свои первые </w:t>
       </w:r>
       <w:r>
         <w:rPr>
+          <w:rFonts w:ascii="Times New Roman" w:hAnsi="Times New Roman" w:cs="Times New Roman"/>
+          <w:sz w:val="28"/>
+          <w:szCs w:val="28"/>
           <w:lang w:val="en-US"/>
         </w:rPr>
         <w:t>Android</w:t>
       </w:r>
       <w:r>
-        <w:t>-</w:t>
-      </w:r>
-      <w:r>
-        <w:t xml:space="preserve">приложения и погрузился в мир </w:t>
-      </w:r>
-      <w:r>
-        <w:rPr>
+        <w:rPr>
+          <w:rFonts w:ascii="Times New Roman" w:hAnsi="Times New Roman" w:cs="Times New Roman"/>
+          <w:sz w:val="28"/>
+          <w:szCs w:val="28"/>
+        </w:rPr>
+        <w:t xml:space="preserve">-приложения и погрузился в мир </w:t>
+      </w:r>
+      <w:r>
+        <w:rPr>
+          <w:rFonts w:ascii="Times New Roman" w:hAnsi="Times New Roman" w:cs="Times New Roman"/>
+          <w:sz w:val="28"/>
+          <w:szCs w:val="28"/>
           <w:lang w:val="en-US"/>
         </w:rPr>
         <w:t>IT</w:t>
       </w:r>
       <w:r>
+        <w:rPr>
+          <w:rFonts w:ascii="Times New Roman" w:hAnsi="Times New Roman" w:cs="Times New Roman"/>
+          <w:sz w:val="28"/>
+          <w:szCs w:val="28"/>
+        </w:rPr>
         <w:t>.</w:t>
       </w:r>
       <w:r>
+        <w:rPr>
+          <w:rFonts w:ascii="Times New Roman" w:hAnsi="Times New Roman" w:cs="Times New Roman"/>
+          <w:sz w:val="28"/>
+          <w:szCs w:val="28"/>
+        </w:rPr>
         <w:t xml:space="preserve"> </w:t>
       </w:r>
       <w:r>
+        <w:rPr>
+          <w:rFonts w:ascii="Times New Roman" w:hAnsi="Times New Roman" w:cs="Times New Roman"/>
+          <w:sz w:val="28"/>
+          <w:szCs w:val="28"/>
+        </w:rPr>
         <w:br/>
         <w:t xml:space="preserve">Также косвенно помог факультатив по </w:t>
       </w:r>
       <w:r>
         <w:rPr>
+          <w:rFonts w:ascii="Times New Roman" w:hAnsi="Times New Roman" w:cs="Times New Roman"/>
+          <w:sz w:val="28"/>
+          <w:szCs w:val="28"/>
           <w:lang w:val="en-US"/>
         </w:rPr>
         <w:t>CTF</w:t>
       </w:r>
       <w:r>
-        <w:t xml:space="preserve"> (соревновани</w:t>
-      </w:r>
-      <w:r>
-        <w:t>я</w:t>
-      </w:r>
-      <w:r>
-        <w:t xml:space="preserve"> в области информационной безопасности)</w:t>
-      </w:r>
-      <w:r>
+        <w:rPr>
+          <w:rFonts w:ascii="Times New Roman" w:hAnsi="Times New Roman" w:cs="Times New Roman"/>
+          <w:sz w:val="28"/>
+          <w:szCs w:val="28"/>
+        </w:rPr>
+        <w:t xml:space="preserve"> (соревнования в области информационной безопасности)</w:t>
+      </w:r>
+      <w:r>
+        <w:rPr>
+          <w:rFonts w:ascii="Times New Roman" w:hAnsi="Times New Roman" w:cs="Times New Roman"/>
+          <w:sz w:val="28"/>
+          <w:szCs w:val="28"/>
+        </w:rPr>
         <w:t xml:space="preserve">, где я научился быстро усваивать новую информацию и все больше стал интересоваться </w:t>
       </w:r>
       <w:r>
         <w:rPr>
+          <w:rFonts w:ascii="Times New Roman" w:hAnsi="Times New Roman" w:cs="Times New Roman"/>
+          <w:sz w:val="28"/>
+          <w:szCs w:val="28"/>
           <w:lang w:val="en-US"/>
         </w:rPr>
         <w:t>IT</w:t>
       </w:r>
       <w:r>
-        <w:t>-</w:t>
-      </w:r>
-      <w:r>
-        <w:t>сферой</w:t>
-      </w:r>
-      <w:r>
+        <w:rPr>
+          <w:rFonts w:ascii="Times New Roman" w:hAnsi="Times New Roman" w:cs="Times New Roman"/>
+          <w:sz w:val="28"/>
+          <w:szCs w:val="28"/>
+        </w:rPr>
+        <w:t>-сферой</w:t>
+      </w:r>
+      <w:r>
+        <w:rPr>
+          <w:rFonts w:ascii="Times New Roman" w:hAnsi="Times New Roman" w:cs="Times New Roman"/>
+          <w:sz w:val="28"/>
+          <w:szCs w:val="28"/>
+        </w:rPr>
         <w:t>.</w:t>
       </w:r>
       <w:r>
+        <w:rPr>
+          <w:rFonts w:ascii="Times New Roman" w:hAnsi="Times New Roman" w:cs="Times New Roman"/>
+          <w:sz w:val="28"/>
+          <w:szCs w:val="28"/>
+        </w:rPr>
         <w:br/>
       </w:r>
       <w:r>
+        <w:rPr>
+          <w:rFonts w:ascii="Times New Roman" w:hAnsi="Times New Roman" w:cs="Times New Roman"/>
+          <w:sz w:val="28"/>
+          <w:szCs w:val="28"/>
+        </w:rPr>
         <w:t xml:space="preserve">Помимо этого, я уделял большое время дизайну. Многие часы я провел в </w:t>
       </w:r>
       <w:r>
         <w:rPr>
+          <w:rFonts w:ascii="Times New Roman" w:hAnsi="Times New Roman" w:cs="Times New Roman"/>
+          <w:sz w:val="28"/>
+          <w:szCs w:val="28"/>
           <w:lang w:val="en-US"/>
         </w:rPr>
         <w:t>Figma</w:t>
       </w:r>
       <w:r>
+        <w:rPr>
+          <w:rFonts w:ascii="Times New Roman" w:hAnsi="Times New Roman" w:cs="Times New Roman"/>
+          <w:sz w:val="28"/>
+          <w:szCs w:val="28"/>
+        </w:rPr>
         <w:t>, составляя макеты своего будущего приложения. Был</w:t>
       </w:r>
       <w:r>
+        <w:rPr>
+          <w:rFonts w:ascii="Times New Roman" w:hAnsi="Times New Roman" w:cs="Times New Roman"/>
+          <w:sz w:val="28"/>
+          <w:szCs w:val="28"/>
+        </w:rPr>
         <w:t>о</w:t>
       </w:r>
       <w:r>
+        <w:rPr>
+          <w:rFonts w:ascii="Times New Roman" w:hAnsi="Times New Roman" w:cs="Times New Roman"/>
+          <w:sz w:val="28"/>
+          <w:szCs w:val="28"/>
+        </w:rPr>
         <w:t xml:space="preserve"> создан</w:t>
       </w:r>
       <w:r>
+        <w:rPr>
+          <w:rFonts w:ascii="Times New Roman" w:hAnsi="Times New Roman" w:cs="Times New Roman"/>
+          <w:sz w:val="28"/>
+          <w:szCs w:val="28"/>
+        </w:rPr>
         <w:t xml:space="preserve">о </w:t>
       </w:r>
       <w:r>
+        <w:rPr>
+          <w:rFonts w:ascii="Times New Roman" w:hAnsi="Times New Roman" w:cs="Times New Roman"/>
+          <w:sz w:val="28"/>
+          <w:szCs w:val="28"/>
+        </w:rPr>
         <w:t xml:space="preserve">множество вариантов </w:t>
       </w:r>
       <w:r>
+        <w:rPr>
+          <w:rFonts w:ascii="Times New Roman" w:hAnsi="Times New Roman" w:cs="Times New Roman"/>
+          <w:sz w:val="28"/>
+          <w:szCs w:val="28"/>
+        </w:rPr>
         <w:t xml:space="preserve">главной </w:t>
       </w:r>
       <w:r>
+        <w:rPr>
+          <w:rFonts w:ascii="Times New Roman" w:hAnsi="Times New Roman" w:cs="Times New Roman"/>
+          <w:sz w:val="28"/>
+          <w:szCs w:val="28"/>
+        </w:rPr>
         <w:t>икон</w:t>
       </w:r>
       <w:r>
+        <w:rPr>
+          <w:rFonts w:ascii="Times New Roman" w:hAnsi="Times New Roman" w:cs="Times New Roman"/>
+          <w:sz w:val="28"/>
+          <w:szCs w:val="28"/>
+        </w:rPr>
         <w:t xml:space="preserve">ки, главного меню, активности пользователя и т.д. Во время работы я часто спрашивал совета у своих друзей-дизайнеров из Лицея.  </w:t>
       </w:r>
       <w:r>
+        <w:rPr>
+          <w:rFonts w:ascii="Times New Roman" w:hAnsi="Times New Roman" w:cs="Times New Roman"/>
+          <w:sz w:val="28"/>
+          <w:szCs w:val="28"/>
+        </w:rPr>
         <w:br/>
-      </w:r>
-      <w:r>
+        <w:t xml:space="preserve">Летом я углубился в теорию. Я купил книги по ООП-программированию и нашел гайды по языку </w:t>
+      </w:r>
+      <w:r>
+        <w:rPr>
+          <w:rFonts w:ascii="Times New Roman" w:hAnsi="Times New Roman" w:cs="Times New Roman"/>
+          <w:sz w:val="28"/>
+          <w:szCs w:val="28"/>
+          <w:lang w:val="en-US"/>
+        </w:rPr>
+        <w:t>Kotlin</w:t>
+      </w:r>
+      <w:r>
+        <w:rPr>
+          <w:rFonts w:ascii="Times New Roman" w:hAnsi="Times New Roman" w:cs="Times New Roman"/>
+          <w:sz w:val="28"/>
+          <w:szCs w:val="28"/>
+        </w:rPr>
+        <w:t xml:space="preserve"> и </w:t>
+      </w:r>
+      <w:r>
+        <w:rPr>
+          <w:rFonts w:ascii="Times New Roman" w:hAnsi="Times New Roman" w:cs="Times New Roman"/>
+          <w:sz w:val="28"/>
+          <w:szCs w:val="28"/>
+          <w:lang w:val="en-US"/>
+        </w:rPr>
+        <w:t>Android</w:t>
+      </w:r>
+      <w:r>
+        <w:rPr>
+          <w:rFonts w:ascii="Times New Roman" w:hAnsi="Times New Roman" w:cs="Times New Roman"/>
+          <w:sz w:val="28"/>
+          <w:szCs w:val="28"/>
+        </w:rPr>
+        <w:t xml:space="preserve">-разработке. </w:t>
+      </w:r>
+      <w:r>
+        <w:rPr>
+          <w:rFonts w:ascii="Times New Roman" w:hAnsi="Times New Roman" w:cs="Times New Roman"/>
+          <w:sz w:val="28"/>
+          <w:szCs w:val="28"/>
+        </w:rPr>
+        <w:t xml:space="preserve">Очень помог туториал по разработке мессенджера на </w:t>
+      </w:r>
+      <w:r>
+        <w:rPr>
+          <w:rFonts w:ascii="Times New Roman" w:hAnsi="Times New Roman" w:cs="Times New Roman"/>
+          <w:sz w:val="28"/>
+          <w:szCs w:val="28"/>
+          <w:lang w:val="en-US"/>
+        </w:rPr>
+        <w:t>Kotlin</w:t>
+      </w:r>
+      <w:r>
+        <w:rPr>
+          <w:rFonts w:ascii="Times New Roman" w:hAnsi="Times New Roman" w:cs="Times New Roman"/>
+          <w:sz w:val="28"/>
+          <w:szCs w:val="28"/>
+        </w:rPr>
+        <w:t xml:space="preserve"> с помощью </w:t>
+      </w:r>
+      <w:r>
+        <w:rPr>
+          <w:rFonts w:ascii="Times New Roman" w:hAnsi="Times New Roman" w:cs="Times New Roman"/>
+          <w:sz w:val="28"/>
+          <w:szCs w:val="28"/>
+          <w:lang w:val="en-US"/>
+        </w:rPr>
+        <w:t>Firebase</w:t>
+      </w:r>
+      <w:r>
+        <w:rPr>
+          <w:rFonts w:ascii="Times New Roman" w:hAnsi="Times New Roman" w:cs="Times New Roman"/>
+          <w:sz w:val="28"/>
+          <w:szCs w:val="28"/>
+        </w:rPr>
+        <w:t xml:space="preserve">. Именно он значительно повлиял на мой продукт. Первые строки кода были мною написаны именно благодаря всего лишь одной серии видео-уроков. </w:t>
+      </w:r>
+      <w:r>
+        <w:rPr>
+          <w:rFonts w:ascii="Times New Roman" w:hAnsi="Times New Roman" w:cs="Times New Roman"/>
+          <w:sz w:val="28"/>
+          <w:szCs w:val="28"/>
+        </w:rPr>
+        <w:br/>
+      </w:r>
+      <w:r>
+        <w:rPr>
+          <w:rFonts w:ascii="Times New Roman" w:hAnsi="Times New Roman" w:cs="Times New Roman"/>
+          <w:sz w:val="28"/>
+          <w:szCs w:val="28"/>
+        </w:rPr>
+        <w:t>Изначальный код</w:t>
+      </w:r>
+      <w:r>
+        <w:rPr>
+          <w:rFonts w:ascii="Times New Roman" w:hAnsi="Times New Roman" w:cs="Times New Roman"/>
+          <w:sz w:val="28"/>
+          <w:szCs w:val="28"/>
+        </w:rPr>
+        <w:t>, написанный мной в конце сентября 2021 года,</w:t>
+      </w:r>
+      <w:r>
+        <w:rPr>
+          <w:rFonts w:ascii="Times New Roman" w:hAnsi="Times New Roman" w:cs="Times New Roman"/>
+          <w:sz w:val="28"/>
+          <w:szCs w:val="28"/>
+        </w:rPr>
+        <w:t xml:space="preserve"> включал в себя регистрацию пользователей и показ событий, записанных в базу данных. Как обычно это бывает, создав достаточно надежный «скелет» приложения, я начал постепенно добавлять «мясо». Я прочел документацию </w:t>
+      </w:r>
+      <w:r>
+        <w:rPr>
+          <w:rFonts w:ascii="Times New Roman" w:hAnsi="Times New Roman" w:cs="Times New Roman"/>
+          <w:sz w:val="28"/>
+          <w:szCs w:val="28"/>
+          <w:lang w:val="en-US"/>
+        </w:rPr>
+        <w:t>Firebase</w:t>
+      </w:r>
+      <w:r>
+        <w:rPr>
+          <w:rFonts w:ascii="Times New Roman" w:hAnsi="Times New Roman" w:cs="Times New Roman"/>
+          <w:sz w:val="28"/>
+          <w:szCs w:val="28"/>
+        </w:rPr>
+        <w:t xml:space="preserve"> </w:t>
+      </w:r>
+      <w:r>
+        <w:rPr>
+          <w:rFonts w:ascii="Times New Roman" w:hAnsi="Times New Roman" w:cs="Times New Roman"/>
+          <w:sz w:val="28"/>
+          <w:szCs w:val="28"/>
+          <w:lang w:val="en-US"/>
+        </w:rPr>
+        <w:t>Firestore</w:t>
+      </w:r>
+      <w:r>
+        <w:rPr>
+          <w:rFonts w:ascii="Times New Roman" w:hAnsi="Times New Roman" w:cs="Times New Roman"/>
+          <w:sz w:val="28"/>
+          <w:szCs w:val="28"/>
+        </w:rPr>
+        <w:t xml:space="preserve">, чтобы </w:t>
+      </w:r>
+      <w:r>
+        <w:rPr>
+          <w:rFonts w:ascii="Times New Roman" w:hAnsi="Times New Roman" w:cs="Times New Roman"/>
+          <w:sz w:val="28"/>
+          <w:szCs w:val="28"/>
+        </w:rPr>
         <w:lastRenderedPageBreak/>
-        <w:t xml:space="preserve">Летом я углубился в теорию. Я купил книги по ООП-программированию и нашел гайды по языку </w:t>
-      </w:r>
-      <w:r>
-        <w:rPr>
-          <w:lang w:val="en-US"/>
-        </w:rPr>
-        <w:t>Kotlin</w:t>
-      </w:r>
-      <w:r>
-        <w:t xml:space="preserve"> и </w:t>
-      </w:r>
-      <w:r>
-        <w:rPr>
-          <w:lang w:val="en-US"/>
-        </w:rPr>
-        <w:t>Android</w:t>
-      </w:r>
-      <w:r>
-        <w:t xml:space="preserve">-разработке. </w:t>
-      </w:r>
-      <w:r>
-        <w:t xml:space="preserve">Очень помог туториал по разработке мессенджера на </w:t>
-      </w:r>
-      <w:r>
-        <w:rPr>
-          <w:lang w:val="en-US"/>
-        </w:rPr>
-        <w:t>Kotlin</w:t>
-      </w:r>
-      <w:r>
+        <w:t>понимать, как я могу спроектировать свою базу данных (это оказалось сложнее, чем я думал</w:t>
+      </w:r>
+      <w:r>
+        <w:rPr>
+          <w:rFonts w:ascii="Times New Roman" w:hAnsi="Times New Roman" w:cs="Times New Roman"/>
+          <w:sz w:val="28"/>
+          <w:szCs w:val="28"/>
+        </w:rPr>
+        <w:t xml:space="preserve"> - в</w:t>
+      </w:r>
+      <w:r>
+        <w:rPr>
+          <w:rFonts w:ascii="Times New Roman" w:hAnsi="Times New Roman" w:cs="Times New Roman"/>
+          <w:sz w:val="28"/>
+          <w:szCs w:val="28"/>
+        </w:rPr>
+        <w:t xml:space="preserve">сю структуру </w:t>
+      </w:r>
+      <w:r>
+        <w:rPr>
+          <w:rFonts w:ascii="Times New Roman" w:hAnsi="Times New Roman" w:cs="Times New Roman"/>
+          <w:sz w:val="28"/>
+          <w:szCs w:val="28"/>
+        </w:rPr>
+        <w:t>БД</w:t>
+      </w:r>
+      <w:r>
+        <w:rPr>
+          <w:rFonts w:ascii="Times New Roman" w:hAnsi="Times New Roman" w:cs="Times New Roman"/>
+          <w:sz w:val="28"/>
+          <w:szCs w:val="28"/>
+        </w:rPr>
+        <w:t xml:space="preserve"> пришлось переделывать как минимум дважды). Я шаг за шагом реализовывал функционал, описанный в пользовательских сценариях. Добавил профиль, сделал несколько активностей для разных типов событий, наделил пользователя возможностью самому создавать события. </w:t>
+      </w:r>
+      <w:r>
+        <w:rPr>
+          <w:rFonts w:ascii="Times New Roman" w:hAnsi="Times New Roman" w:cs="Times New Roman"/>
+          <w:sz w:val="28"/>
+          <w:szCs w:val="28"/>
+        </w:rPr>
+        <w:t xml:space="preserve">После выполнения всех пунктов ПС я почувствовал некоторую свободу (как разработчик). У меня оставалось время, чтобы </w:t>
+      </w:r>
+      <w:r>
+        <w:rPr>
+          <w:rFonts w:ascii="Times New Roman" w:hAnsi="Times New Roman" w:cs="Times New Roman"/>
+          <w:sz w:val="28"/>
+          <w:szCs w:val="28"/>
+        </w:rPr>
+        <w:t>усовершенствовать</w:t>
+      </w:r>
+      <w:r>
+        <w:rPr>
+          <w:rFonts w:ascii="Times New Roman" w:hAnsi="Times New Roman" w:cs="Times New Roman"/>
+          <w:sz w:val="28"/>
+          <w:szCs w:val="28"/>
+        </w:rPr>
+        <w:t xml:space="preserve"> не только визуальную составляющую, но и </w:t>
+      </w:r>
+      <w:r>
+        <w:rPr>
+          <w:rFonts w:ascii="Times New Roman" w:hAnsi="Times New Roman" w:cs="Times New Roman"/>
+          <w:sz w:val="28"/>
+          <w:szCs w:val="28"/>
+        </w:rPr>
+        <w:t>функционал</w:t>
+      </w:r>
+      <w:r>
+        <w:rPr>
+          <w:rFonts w:ascii="Times New Roman" w:hAnsi="Times New Roman" w:cs="Times New Roman"/>
+          <w:sz w:val="28"/>
+          <w:szCs w:val="28"/>
+        </w:rPr>
         <w:t xml:space="preserve"> </w:t>
       </w:r>
       <w:r>
-        <w:t xml:space="preserve">с помощью </w:t>
-      </w:r>
-      <w:r>
-        <w:rPr>
-          <w:lang w:val="en-US"/>
-        </w:rPr>
-        <w:t>Firebase</w:t>
-      </w:r>
-      <w:r>
-        <w:t xml:space="preserve">. Именно он значительно повлиял на мой продукт. Первые строки кода были мною написаны именно благодаря всего лишь одной серии видео-уроков. </w:t>
-      </w:r>
-      <w:r>
-        <w:br/>
-      </w:r>
-      <w:r>
-        <w:t>Изначальный код</w:t>
-      </w:r>
-      <w:r>
-        <w:t>, написанный мной в конце сентября 2021 года,</w:t>
-      </w:r>
-      <w:r>
-        <w:t xml:space="preserve"> включал в себя регистрацию пользователей и показ событий, записанных в базу данных. Как обычно это бывает, создав достаточно надежный «скелет» приложения, я начал постепенно добавлять «мясо». Я прочел документацию </w:t>
-      </w:r>
-      <w:r>
-        <w:rPr>
-          <w:lang w:val="en-US"/>
-        </w:rPr>
-        <w:t>Firebase</w:t>
-      </w:r>
-      <w:r>
-        <w:t xml:space="preserve"> </w:t>
-      </w:r>
-      <w:r>
-        <w:rPr>
-          <w:lang w:val="en-US"/>
-        </w:rPr>
-        <w:t>F</w:t>
-      </w:r>
-      <w:r>
-        <w:rPr>
-          <w:lang w:val="en-US"/>
-        </w:rPr>
-        <w:t>irestore</w:t>
-      </w:r>
-      <w:r>
-        <w:t>, чтобы понимать, как я могу спроектировать свою базу данных (это оказалось сложнее, чем я думал</w:t>
-      </w:r>
-      <w:r>
-        <w:t xml:space="preserve"> - в</w:t>
-      </w:r>
-      <w:r>
-        <w:t xml:space="preserve">сю структуру </w:t>
-      </w:r>
-      <w:r>
-        <w:t>БД</w:t>
-      </w:r>
-      <w:r>
-        <w:t xml:space="preserve"> пришлось переделывать как минимум дважды). Я шаг за шагом реализовывал функционал, описанный в пользовательских сценариях. Добавил профиль, сделал несколько активностей для разных типов событий, наделил пользователя возможностью самому создавать события. </w:t>
-      </w:r>
-      <w:r>
-        <w:t xml:space="preserve">После выполнения всех пунктов ПС я почувствовал некоторую свободу (как разработчик). У меня оставалось время, чтобы </w:t>
-      </w:r>
-      <w:r>
-        <w:t>усовершенствовать</w:t>
-      </w:r>
-      <w:r>
-        <w:t xml:space="preserve"> не только визуальную составляющую, но и </w:t>
-      </w:r>
-      <w:r>
-        <w:t>функционал</w:t>
-      </w:r>
-      <w:r>
-        <w:t xml:space="preserve"> </w:t>
-      </w:r>
-      <w:r>
+        <w:rPr>
+          <w:rFonts w:ascii="Times New Roman" w:hAnsi="Times New Roman" w:cs="Times New Roman"/>
+          <w:sz w:val="28"/>
+          <w:szCs w:val="28"/>
+        </w:rPr>
         <w:t>приложения. Были добавлены шрифты, улучшен вид событий (как на главном экране, так и в режиме просмотра отдельного события)</w:t>
       </w:r>
       <w:r>
+        <w:rPr>
+          <w:rFonts w:ascii="Times New Roman" w:hAnsi="Times New Roman" w:cs="Times New Roman"/>
+          <w:sz w:val="28"/>
+          <w:szCs w:val="28"/>
+        </w:rPr>
         <w:t>, добавлен особы</w:t>
       </w:r>
       <w:r>
+        <w:rPr>
+          <w:rFonts w:ascii="Times New Roman" w:hAnsi="Times New Roman" w:cs="Times New Roman"/>
+          <w:sz w:val="28"/>
+          <w:szCs w:val="28"/>
+        </w:rPr>
         <w:t>й</w:t>
       </w:r>
       <w:r>
+        <w:rPr>
+          <w:rFonts w:ascii="Times New Roman" w:hAnsi="Times New Roman" w:cs="Times New Roman"/>
+          <w:sz w:val="28"/>
+          <w:szCs w:val="28"/>
+        </w:rPr>
         <w:t xml:space="preserve"> стиль для специальных событий, добавлен экран загрузки и многое другое. </w:t>
       </w:r>
     </w:p>
     <w:p>
       <w:pPr>
         <w:pStyle w:val="Heading1"/>
+        <w:spacing w:line="360" w:lineRule="auto"/>
+        <w:jc w:val="both"/>
         <w:rPr>
           <w:rFonts w:ascii="Times New Roman" w:hAnsi="Times New Roman" w:cs="Times New Roman"/>
           <w:b/>
           <w:bCs/>
           <w:color w:val="auto"/>
+          <w:sz w:val="28"/>
+          <w:szCs w:val="28"/>
         </w:rPr>
       </w:pPr>
       <w:r>
@@ -1154,47 +1632,108 @@
           <w:b/>
           <w:bCs/>
           <w:color w:val="auto"/>
+          <w:sz w:val="28"/>
+          <w:szCs w:val="28"/>
         </w:rPr>
         <w:t>Результат работы</w:t>
       </w:r>
     </w:p>
     <w:p>
-      <w:r>
+      <w:pPr>
+        <w:spacing w:line="360" w:lineRule="auto"/>
+        <w:ind w:firstLine="567"/>
+        <w:jc w:val="both"/>
+        <w:rPr>
+          <w:rFonts w:ascii="Times New Roman" w:hAnsi="Times New Roman" w:cs="Times New Roman"/>
+          <w:sz w:val="28"/>
+          <w:szCs w:val="28"/>
+        </w:rPr>
+      </w:pPr>
+      <w:r>
+        <w:rPr>
+          <w:rFonts w:ascii="Times New Roman" w:hAnsi="Times New Roman" w:cs="Times New Roman"/>
+          <w:sz w:val="28"/>
+          <w:szCs w:val="28"/>
+        </w:rPr>
         <w:t xml:space="preserve">В конце </w:t>
       </w:r>
       <w:r>
+        <w:rPr>
+          <w:rFonts w:ascii="Times New Roman" w:hAnsi="Times New Roman" w:cs="Times New Roman"/>
+          <w:sz w:val="28"/>
+          <w:szCs w:val="28"/>
+        </w:rPr>
         <w:t xml:space="preserve">работы получилось готовое приложение, которым может воспользоваться любой желающий владелец </w:t>
       </w:r>
       <w:r>
+        <w:rPr>
+          <w:rFonts w:ascii="Times New Roman" w:hAnsi="Times New Roman" w:cs="Times New Roman"/>
+          <w:sz w:val="28"/>
+          <w:szCs w:val="28"/>
+        </w:rPr>
         <w:t xml:space="preserve">современного </w:t>
       </w:r>
       <w:r>
+        <w:rPr>
+          <w:rFonts w:ascii="Times New Roman" w:hAnsi="Times New Roman" w:cs="Times New Roman"/>
+          <w:sz w:val="28"/>
+          <w:szCs w:val="28"/>
+        </w:rPr>
         <w:t xml:space="preserve">телефона на Андроид. </w:t>
       </w:r>
       <w:r>
+        <w:rPr>
+          <w:rFonts w:ascii="Times New Roman" w:hAnsi="Times New Roman" w:cs="Times New Roman"/>
+          <w:sz w:val="28"/>
+          <w:szCs w:val="28"/>
+        </w:rPr>
         <w:t xml:space="preserve">Приложением удобно пользоваться, у него приятный дизайн </w:t>
       </w:r>
       <w:r>
+        <w:rPr>
+          <w:rFonts w:ascii="Times New Roman" w:hAnsi="Times New Roman" w:cs="Times New Roman"/>
+          <w:sz w:val="28"/>
+          <w:szCs w:val="28"/>
+        </w:rPr>
         <w:t xml:space="preserve">и нестандартная для нынешних приложений цветовая палитра. </w:t>
       </w:r>
       <w:r>
+        <w:rPr>
+          <w:rFonts w:ascii="Times New Roman" w:hAnsi="Times New Roman" w:cs="Times New Roman"/>
+          <w:sz w:val="28"/>
+          <w:szCs w:val="28"/>
+        </w:rPr>
         <w:br/>
       </w:r>
       <w:r>
+        <w:rPr>
+          <w:rFonts w:ascii="Times New Roman" w:hAnsi="Times New Roman" w:cs="Times New Roman"/>
+          <w:sz w:val="28"/>
+          <w:szCs w:val="28"/>
+        </w:rPr>
         <w:t xml:space="preserve">Я перевыполнил свой план, указанный  в пользовательских сценариях, но и некоторые недочеты стоит отметить. В моем проекте </w:t>
       </w:r>
       <w:r>
+        <w:rPr>
+          <w:rFonts w:ascii="Times New Roman" w:hAnsi="Times New Roman" w:cs="Times New Roman"/>
+          <w:sz w:val="28"/>
+          <w:szCs w:val="28"/>
+        </w:rPr>
         <w:t>еще осталось много пространства для дальнейшего улучшения, которым я займусь после защиты ИВР</w:t>
       </w:r>
     </w:p>
     <w:p>
       <w:pPr>
         <w:pStyle w:val="Heading1"/>
+        <w:spacing w:line="360" w:lineRule="auto"/>
+        <w:jc w:val="both"/>
         <w:rPr>
           <w:rFonts w:ascii="Times New Roman" w:hAnsi="Times New Roman" w:cs="Times New Roman"/>
           <w:b/>
           <w:bCs/>
           <w:color w:val="auto"/>
+          <w:sz w:val="28"/>
+          <w:szCs w:val="28"/>
         </w:rPr>
       </w:pPr>
       <w:r>
@@ -1203,186 +1742,376 @@
           <w:b/>
           <w:bCs/>
           <w:color w:val="auto"/>
+          <w:sz w:val="28"/>
+          <w:szCs w:val="28"/>
         </w:rPr>
         <w:t>Чему научился в процессе реализации проекта, как это поможет дальше при выполнении похожих проектов</w:t>
       </w:r>
     </w:p>
     <w:p>
-      <w:r>
+      <w:pPr>
+        <w:spacing w:line="360" w:lineRule="auto"/>
+        <w:ind w:firstLine="567"/>
+        <w:jc w:val="both"/>
+        <w:rPr>
+          <w:rFonts w:ascii="Times New Roman" w:hAnsi="Times New Roman" w:cs="Times New Roman"/>
+          <w:sz w:val="28"/>
+          <w:szCs w:val="28"/>
+        </w:rPr>
+      </w:pPr>
+      <w:r>
+        <w:rPr>
+          <w:rFonts w:ascii="Times New Roman" w:hAnsi="Times New Roman" w:cs="Times New Roman"/>
+          <w:sz w:val="28"/>
+          <w:szCs w:val="28"/>
+        </w:rPr>
         <w:t>Для меня главное в любом проекте это не только создание конечного продукта, но и изучение новых технологий. Благодаря проекту</w:t>
       </w:r>
       <w:r>
+        <w:rPr>
+          <w:rFonts w:ascii="Times New Roman" w:hAnsi="Times New Roman" w:cs="Times New Roman"/>
+          <w:sz w:val="28"/>
+          <w:szCs w:val="28"/>
+        </w:rPr>
         <w:t xml:space="preserve"> </w:t>
       </w:r>
       <w:r>
+        <w:rPr>
+          <w:rFonts w:ascii="Times New Roman" w:hAnsi="Times New Roman" w:cs="Times New Roman"/>
+          <w:sz w:val="28"/>
+          <w:szCs w:val="28"/>
+        </w:rPr>
         <w:t>я впервы</w:t>
       </w:r>
       <w:r>
+        <w:rPr>
+          <w:rFonts w:ascii="Times New Roman" w:hAnsi="Times New Roman" w:cs="Times New Roman"/>
+          <w:sz w:val="28"/>
+          <w:szCs w:val="28"/>
+        </w:rPr>
         <w:t>е</w:t>
       </w:r>
       <w:r>
+        <w:rPr>
+          <w:rFonts w:ascii="Times New Roman" w:hAnsi="Times New Roman" w:cs="Times New Roman"/>
+          <w:sz w:val="28"/>
+          <w:szCs w:val="28"/>
+        </w:rPr>
         <w:t xml:space="preserve"> попробовал использовать </w:t>
       </w:r>
       <w:r>
         <w:rPr>
+          <w:rFonts w:ascii="Times New Roman" w:hAnsi="Times New Roman" w:cs="Times New Roman"/>
+          <w:sz w:val="28"/>
+          <w:szCs w:val="28"/>
           <w:lang w:val="en-US"/>
         </w:rPr>
         <w:t>Firebase</w:t>
       </w:r>
       <w:r>
+        <w:rPr>
+          <w:rFonts w:ascii="Times New Roman" w:hAnsi="Times New Roman" w:cs="Times New Roman"/>
+          <w:sz w:val="28"/>
+          <w:szCs w:val="28"/>
+        </w:rPr>
         <w:t xml:space="preserve"> (ранее </w:t>
       </w:r>
       <w:r>
+        <w:rPr>
+          <w:rFonts w:ascii="Times New Roman" w:hAnsi="Times New Roman" w:cs="Times New Roman"/>
+          <w:sz w:val="28"/>
+          <w:szCs w:val="28"/>
+        </w:rPr>
         <w:t xml:space="preserve">из баз данных </w:t>
       </w:r>
       <w:r>
+        <w:rPr>
+          <w:rFonts w:ascii="Times New Roman" w:hAnsi="Times New Roman" w:cs="Times New Roman"/>
+          <w:sz w:val="28"/>
+          <w:szCs w:val="28"/>
+        </w:rPr>
         <w:t xml:space="preserve">я использовал в своих проектах лишь </w:t>
       </w:r>
       <w:r>
         <w:rPr>
+          <w:rFonts w:ascii="Times New Roman" w:hAnsi="Times New Roman" w:cs="Times New Roman"/>
+          <w:sz w:val="28"/>
+          <w:szCs w:val="28"/>
           <w:lang w:val="en-US"/>
         </w:rPr>
         <w:t>MySQL</w:t>
       </w:r>
       <w:r>
+        <w:rPr>
+          <w:rFonts w:ascii="Times New Roman" w:hAnsi="Times New Roman" w:cs="Times New Roman"/>
+          <w:sz w:val="28"/>
+          <w:szCs w:val="28"/>
+        </w:rPr>
+        <w:t xml:space="preserve"> и </w:t>
+      </w:r>
+      <w:r>
+        <w:rPr>
+          <w:rFonts w:ascii="Times New Roman" w:hAnsi="Times New Roman" w:cs="Times New Roman"/>
+          <w:sz w:val="28"/>
+          <w:szCs w:val="28"/>
+          <w:lang w:val="en-US"/>
+        </w:rPr>
+        <w:t>MongoDB</w:t>
+      </w:r>
+      <w:r>
+        <w:rPr>
+          <w:rFonts w:ascii="Times New Roman" w:hAnsi="Times New Roman" w:cs="Times New Roman"/>
+          <w:sz w:val="28"/>
+          <w:szCs w:val="28"/>
+        </w:rPr>
+        <w:t>)</w:t>
+      </w:r>
+      <w:r>
+        <w:rPr>
+          <w:rFonts w:ascii="Times New Roman" w:hAnsi="Times New Roman" w:cs="Times New Roman"/>
+          <w:sz w:val="28"/>
+          <w:szCs w:val="28"/>
+        </w:rPr>
+        <w:t xml:space="preserve">, </w:t>
+      </w:r>
+      <w:r>
+        <w:rPr>
+          <w:rFonts w:ascii="Times New Roman" w:hAnsi="Times New Roman" w:cs="Times New Roman"/>
+          <w:sz w:val="28"/>
+          <w:szCs w:val="28"/>
+        </w:rPr>
+        <w:t xml:space="preserve">изучил новый язык программирования </w:t>
+      </w:r>
+      <w:r>
+        <w:rPr>
+          <w:rFonts w:ascii="Times New Roman" w:hAnsi="Times New Roman" w:cs="Times New Roman"/>
+          <w:sz w:val="28"/>
+          <w:szCs w:val="28"/>
+          <w:lang w:val="en-US"/>
+        </w:rPr>
+        <w:t>Kotlin</w:t>
+      </w:r>
+      <w:r>
+        <w:rPr>
+          <w:rFonts w:ascii="Times New Roman" w:hAnsi="Times New Roman" w:cs="Times New Roman"/>
+          <w:sz w:val="28"/>
+          <w:szCs w:val="28"/>
+        </w:rPr>
+        <w:t xml:space="preserve"> и изучил такие программы, как </w:t>
+      </w:r>
+      <w:r>
+        <w:rPr>
+          <w:rFonts w:ascii="Times New Roman" w:hAnsi="Times New Roman" w:cs="Times New Roman"/>
+          <w:sz w:val="28"/>
+          <w:szCs w:val="28"/>
+          <w:lang w:val="en-US"/>
+        </w:rPr>
+        <w:t>Android</w:t>
+      </w:r>
+      <w:r>
+        <w:rPr>
+          <w:rFonts w:ascii="Times New Roman" w:hAnsi="Times New Roman" w:cs="Times New Roman"/>
+          <w:sz w:val="28"/>
+          <w:szCs w:val="28"/>
+        </w:rPr>
         <w:t xml:space="preserve"> </w:t>
       </w:r>
       <w:r>
-        <w:t xml:space="preserve">и </w:t>
-      </w:r>
-      <w:r>
-        <w:rPr>
+        <w:rPr>
+          <w:rFonts w:ascii="Times New Roman" w:hAnsi="Times New Roman" w:cs="Times New Roman"/>
+          <w:sz w:val="28"/>
+          <w:szCs w:val="28"/>
           <w:lang w:val="en-US"/>
         </w:rPr>
-        <w:t>MongoDB</w:t>
-      </w:r>
-      <w:r>
-        <w:t>)</w:t>
-      </w:r>
-      <w:r>
-        <w:t xml:space="preserve">, </w:t>
-      </w:r>
-      <w:r>
-        <w:t xml:space="preserve">изучил новый язык программирования </w:t>
-      </w:r>
-      <w:r>
-        <w:rPr>
+        <w:t>Studio</w:t>
+      </w:r>
+      <w:r>
+        <w:rPr>
+          <w:rFonts w:ascii="Times New Roman" w:hAnsi="Times New Roman" w:cs="Times New Roman"/>
+          <w:sz w:val="28"/>
+          <w:szCs w:val="28"/>
+        </w:rPr>
+        <w:t xml:space="preserve"> и </w:t>
+      </w:r>
+      <w:r>
+        <w:rPr>
+          <w:rFonts w:ascii="Times New Roman" w:hAnsi="Times New Roman" w:cs="Times New Roman"/>
+          <w:sz w:val="28"/>
+          <w:szCs w:val="28"/>
           <w:lang w:val="en-US"/>
         </w:rPr>
-        <w:t>Kotlin</w:t>
-      </w:r>
-      <w:r>
-        <w:t xml:space="preserve"> и изучил такие программы, как </w:t>
-      </w:r>
-      <w:r>
-        <w:rPr>
+        <w:t>Figma</w:t>
+      </w:r>
+      <w:r>
+        <w:rPr>
+          <w:rFonts w:ascii="Times New Roman" w:hAnsi="Times New Roman" w:cs="Times New Roman"/>
+          <w:sz w:val="28"/>
+          <w:szCs w:val="28"/>
+        </w:rPr>
+        <w:t>. Также я изучил еще немало других технологий</w:t>
+      </w:r>
+      <w:r>
+        <w:rPr>
+          <w:rFonts w:ascii="Times New Roman" w:hAnsi="Times New Roman" w:cs="Times New Roman"/>
+          <w:sz w:val="28"/>
+          <w:szCs w:val="28"/>
+        </w:rPr>
+        <w:t xml:space="preserve"> </w:t>
+      </w:r>
+      <w:r>
+        <w:rPr>
+          <w:rFonts w:ascii="Times New Roman" w:hAnsi="Times New Roman" w:cs="Times New Roman"/>
+          <w:sz w:val="28"/>
+          <w:szCs w:val="28"/>
+        </w:rPr>
+        <w:t>перед</w:t>
+      </w:r>
+      <w:r>
+        <w:rPr>
+          <w:rFonts w:ascii="Times New Roman" w:hAnsi="Times New Roman" w:cs="Times New Roman"/>
+          <w:sz w:val="28"/>
+          <w:szCs w:val="28"/>
+        </w:rPr>
+        <w:t xml:space="preserve"> окончательн</w:t>
+      </w:r>
+      <w:r>
+        <w:rPr>
+          <w:rFonts w:ascii="Times New Roman" w:hAnsi="Times New Roman" w:cs="Times New Roman"/>
+          <w:sz w:val="28"/>
+          <w:szCs w:val="28"/>
+        </w:rPr>
+        <w:t xml:space="preserve">ым выбором </w:t>
+      </w:r>
+      <w:r>
+        <w:rPr>
+          <w:rFonts w:ascii="Times New Roman" w:hAnsi="Times New Roman" w:cs="Times New Roman"/>
+          <w:sz w:val="28"/>
+          <w:szCs w:val="28"/>
+        </w:rPr>
+        <w:t>стек</w:t>
+      </w:r>
+      <w:r>
+        <w:rPr>
+          <w:rFonts w:ascii="Times New Roman" w:hAnsi="Times New Roman" w:cs="Times New Roman"/>
+          <w:sz w:val="28"/>
+          <w:szCs w:val="28"/>
+        </w:rPr>
+        <w:t>а</w:t>
+      </w:r>
+      <w:r>
+        <w:rPr>
+          <w:rFonts w:ascii="Times New Roman" w:hAnsi="Times New Roman" w:cs="Times New Roman"/>
+          <w:sz w:val="28"/>
+          <w:szCs w:val="28"/>
+        </w:rPr>
+        <w:t xml:space="preserve"> для этого проекта. До того, как я решил пользоваться базой данных от </w:t>
+      </w:r>
+      <w:r>
+        <w:rPr>
+          <w:rFonts w:ascii="Times New Roman" w:hAnsi="Times New Roman" w:cs="Times New Roman"/>
+          <w:sz w:val="28"/>
+          <w:szCs w:val="28"/>
           <w:lang w:val="en-US"/>
         </w:rPr>
-        <w:t>Android</w:t>
-      </w:r>
-      <w:r>
-        <w:t xml:space="preserve"> </w:t>
-      </w:r>
-      <w:r>
-        <w:rPr>
+        <w:t>Firebase</w:t>
+      </w:r>
+      <w:r>
+        <w:rPr>
+          <w:rFonts w:ascii="Times New Roman" w:hAnsi="Times New Roman" w:cs="Times New Roman"/>
+          <w:sz w:val="28"/>
+          <w:szCs w:val="28"/>
+        </w:rPr>
+        <w:t xml:space="preserve">, я </w:t>
+      </w:r>
+      <w:r>
+        <w:rPr>
+          <w:rFonts w:ascii="Times New Roman" w:hAnsi="Times New Roman" w:cs="Times New Roman"/>
+          <w:sz w:val="28"/>
+          <w:szCs w:val="28"/>
+        </w:rPr>
+        <w:lastRenderedPageBreak/>
+        <w:t xml:space="preserve">планировал создать свое веб-приложение, к которому могло «обращаться» приложение. Для этого я изучил фреймворк </w:t>
+      </w:r>
+      <w:r>
+        <w:rPr>
+          <w:rFonts w:ascii="Times New Roman" w:hAnsi="Times New Roman" w:cs="Times New Roman"/>
+          <w:sz w:val="28"/>
+          <w:szCs w:val="28"/>
           <w:lang w:val="en-US"/>
         </w:rPr>
-        <w:t>Studio</w:t>
-      </w:r>
-      <w:r>
-        <w:t xml:space="preserve"> </w:t>
-      </w:r>
-      <w:r>
-        <w:t xml:space="preserve">и </w:t>
-      </w:r>
-      <w:r>
-        <w:rPr>
+        <w:t>Flask</w:t>
+      </w:r>
+      <w:r>
+        <w:rPr>
+          <w:rFonts w:ascii="Times New Roman" w:hAnsi="Times New Roman" w:cs="Times New Roman"/>
+          <w:sz w:val="28"/>
+          <w:szCs w:val="28"/>
+        </w:rPr>
+        <w:t xml:space="preserve"> на Питоне и впервые подключился к линукс-серверу через протокол </w:t>
+      </w:r>
+      <w:r>
+        <w:rPr>
+          <w:rFonts w:ascii="Times New Roman" w:hAnsi="Times New Roman" w:cs="Times New Roman"/>
+          <w:sz w:val="28"/>
+          <w:szCs w:val="28"/>
           <w:lang w:val="en-US"/>
         </w:rPr>
-        <w:t>Figma</w:t>
-      </w:r>
-      <w:r>
-        <w:t>. Также я изучил еще немало других технологий</w:t>
-      </w:r>
-      <w:r>
-        <w:t xml:space="preserve"> </w:t>
-      </w:r>
-      <w:r>
-        <w:t>перед</w:t>
-      </w:r>
-      <w:r>
-        <w:t xml:space="preserve"> окончательн</w:t>
-      </w:r>
-      <w:r>
-        <w:t xml:space="preserve">ым выбором </w:t>
-      </w:r>
-      <w:r>
-        <w:t>стек</w:t>
-      </w:r>
-      <w:r>
-        <w:t>а</w:t>
-      </w:r>
-      <w:r>
-        <w:t xml:space="preserve"> для этого проекта. До того, как я решил пользоваться базой данных от </w:t>
-      </w:r>
-      <w:r>
-        <w:rPr>
-          <w:lang w:val="en-US"/>
-        </w:rPr>
-        <w:t>Firebase</w:t>
-      </w:r>
-      <w:r>
-        <w:t xml:space="preserve">, я планировал создать свое веб-приложение, к которому могло «обращаться» приложение. Для этого я изучил </w:t>
-      </w:r>
-      <w:r>
-        <w:t>фреймворк</w:t>
-      </w:r>
-      <w:r>
-        <w:t xml:space="preserve"> </w:t>
-      </w:r>
-      <w:r>
-        <w:rPr>
-          <w:lang w:val="en-US"/>
-        </w:rPr>
-        <w:t>Flask</w:t>
-      </w:r>
-      <w:r>
-        <w:t xml:space="preserve"> </w:t>
-      </w:r>
-      <w:r>
-        <w:t xml:space="preserve">на Питоне и впервые подключился к линукс-серверу через протокол </w:t>
-      </w:r>
-      <w:r>
-        <w:rPr>
-          <w:lang w:val="en-US"/>
-        </w:rPr>
         <w:t>SSH</w:t>
       </w:r>
       <w:r>
+        <w:rPr>
+          <w:rFonts w:ascii="Times New Roman" w:hAnsi="Times New Roman" w:cs="Times New Roman"/>
+          <w:sz w:val="28"/>
+          <w:szCs w:val="28"/>
+        </w:rPr>
         <w:t>.</w:t>
       </w:r>
       <w:r>
+        <w:rPr>
+          <w:rFonts w:ascii="Times New Roman" w:hAnsi="Times New Roman" w:cs="Times New Roman"/>
+          <w:sz w:val="28"/>
+          <w:szCs w:val="28"/>
+        </w:rPr>
         <w:br/>
         <w:t xml:space="preserve">Немаловажным для меня было грамотно распределять свое время и понимать, на проработку какого функционала в приложении нужно сосредоточиться </w:t>
       </w:r>
       <w:r>
+        <w:rPr>
+          <w:rFonts w:ascii="Times New Roman" w:hAnsi="Times New Roman" w:cs="Times New Roman"/>
+          <w:sz w:val="28"/>
+          <w:szCs w:val="28"/>
+        </w:rPr>
         <w:t>в</w:t>
       </w:r>
       <w:r>
+        <w:rPr>
+          <w:rFonts w:ascii="Times New Roman" w:hAnsi="Times New Roman" w:cs="Times New Roman"/>
+          <w:sz w:val="28"/>
+          <w:szCs w:val="28"/>
+        </w:rPr>
         <w:t xml:space="preserve"> данный момент</w:t>
       </w:r>
       <w:r>
+        <w:rPr>
+          <w:rFonts w:ascii="Times New Roman" w:hAnsi="Times New Roman" w:cs="Times New Roman"/>
+          <w:sz w:val="28"/>
+          <w:szCs w:val="28"/>
+        </w:rPr>
         <w:t>.</w:t>
       </w:r>
     </w:p>
     <w:p>
       <w:pPr>
         <w:pStyle w:val="Heading1"/>
+        <w:spacing w:line="360" w:lineRule="auto"/>
+        <w:jc w:val="both"/>
         <w:rPr>
           <w:rFonts w:ascii="Times New Roman" w:hAnsi="Times New Roman" w:cs="Times New Roman"/>
           <w:b/>
           <w:bCs/>
           <w:color w:val="auto"/>
+          <w:sz w:val="28"/>
+          <w:szCs w:val="28"/>
         </w:rPr>
       </w:pPr>
       <w:r>
@@ -1391,12 +2120,29 @@
           <w:b/>
           <w:bCs/>
           <w:color w:val="auto"/>
+          <w:sz w:val="28"/>
+          <w:szCs w:val="28"/>
         </w:rPr>
         <w:t>Как можно дальше развивать проект</w:t>
       </w:r>
     </w:p>
     <w:p>
-      <w:r>
+      <w:pPr>
+        <w:spacing w:line="360" w:lineRule="auto"/>
+        <w:ind w:firstLine="567"/>
+        <w:jc w:val="both"/>
+        <w:rPr>
+          <w:rFonts w:ascii="Times New Roman" w:hAnsi="Times New Roman" w:cs="Times New Roman"/>
+          <w:sz w:val="28"/>
+          <w:szCs w:val="28"/>
+        </w:rPr>
+      </w:pPr>
+      <w:r>
+        <w:rPr>
+          <w:rFonts w:ascii="Times New Roman" w:hAnsi="Times New Roman" w:cs="Times New Roman"/>
+          <w:sz w:val="28"/>
+          <w:szCs w:val="28"/>
+        </w:rPr>
         <w:t>Я вижу два пути развития своего проекта:</w:t>
       </w:r>
     </w:p>
@@ -1407,78 +2153,132 @@
           <w:ilvl w:val="0"/>
           <w:numId w:val="2"/>
         </w:numPr>
-      </w:pPr>
-      <w:r>
-        <w:rPr>
+        <w:spacing w:line="360" w:lineRule="auto"/>
+        <w:jc w:val="both"/>
+        <w:rPr>
+          <w:rFonts w:ascii="Times New Roman" w:hAnsi="Times New Roman" w:cs="Times New Roman"/>
+          <w:sz w:val="28"/>
+          <w:szCs w:val="28"/>
+        </w:rPr>
+      </w:pPr>
+      <w:r>
+        <w:rPr>
+          <w:rFonts w:ascii="Times New Roman" w:hAnsi="Times New Roman" w:cs="Times New Roman"/>
           <w:b/>
           <w:bCs/>
+          <w:sz w:val="28"/>
+          <w:szCs w:val="28"/>
         </w:rPr>
         <w:t>Распространение</w:t>
       </w:r>
       <w:r>
         <w:rPr>
+          <w:rFonts w:ascii="Times New Roman" w:hAnsi="Times New Roman" w:cs="Times New Roman"/>
           <w:b/>
           <w:bCs/>
+          <w:sz w:val="28"/>
+          <w:szCs w:val="28"/>
         </w:rPr>
         <w:t xml:space="preserve"> приложения</w:t>
       </w:r>
       <w:r>
+        <w:rPr>
+          <w:rFonts w:ascii="Times New Roman" w:hAnsi="Times New Roman" w:cs="Times New Roman"/>
+          <w:sz w:val="28"/>
+          <w:szCs w:val="28"/>
+        </w:rPr>
         <w:br/>
         <w:t xml:space="preserve">Мной уже были приняты попытки опубликовать свое приложение в </w:t>
       </w:r>
       <w:r>
         <w:rPr>
+          <w:rFonts w:ascii="Times New Roman" w:hAnsi="Times New Roman" w:cs="Times New Roman"/>
+          <w:sz w:val="28"/>
+          <w:szCs w:val="28"/>
           <w:lang w:val="en-US"/>
         </w:rPr>
         <w:t>Play</w:t>
       </w:r>
       <w:r>
+        <w:rPr>
+          <w:rFonts w:ascii="Times New Roman" w:hAnsi="Times New Roman" w:cs="Times New Roman"/>
+          <w:sz w:val="28"/>
+          <w:szCs w:val="28"/>
+        </w:rPr>
         <w:t xml:space="preserve"> </w:t>
       </w:r>
       <w:r>
         <w:rPr>
+          <w:rFonts w:ascii="Times New Roman" w:hAnsi="Times New Roman" w:cs="Times New Roman"/>
+          <w:sz w:val="28"/>
+          <w:szCs w:val="28"/>
           <w:lang w:val="en-US"/>
         </w:rPr>
         <w:t>Store</w:t>
       </w:r>
       <w:r>
-        <w:t xml:space="preserve">, но я столкнулся с проблемой, что пользователям младше 18 лет не разрешено публиковать приложения, поэтому для решения этой проблемы мне необходимо будет заручиться </w:t>
-      </w:r>
-      <w:r>
-        <w:lastRenderedPageBreak/>
-        <w:t xml:space="preserve">поддержкой родителей. Также </w:t>
-      </w:r>
-      <w:r>
-        <w:t>предстоит поработать над рекламой приложения. Планируется создать рекламные посты в таких популярных сообществах Лицея, как «Лицей.Таксисты» или «</w:t>
-      </w:r>
-      <w:r>
-        <w:t>Матинфо Лицей НИУ ВШЭ</w:t>
-      </w:r>
-      <w:r>
-        <w:t>».</w:t>
-      </w:r>
-      <w:r>
+        <w:rPr>
+          <w:rFonts w:ascii="Times New Roman" w:hAnsi="Times New Roman" w:cs="Times New Roman"/>
+          <w:sz w:val="28"/>
+          <w:szCs w:val="28"/>
+        </w:rPr>
+        <w:t xml:space="preserve">, но я столкнулся с проблемой, что пользователям младше 18 лет не разрешено публиковать приложения, поэтому для решения этой проблемы мне необходимо будет заручиться поддержкой родителей. Также </w:t>
+      </w:r>
+      <w:r>
+        <w:rPr>
+          <w:rFonts w:ascii="Times New Roman" w:hAnsi="Times New Roman" w:cs="Times New Roman"/>
+          <w:sz w:val="28"/>
+          <w:szCs w:val="28"/>
+        </w:rPr>
+        <w:t>предстоит поработать над рекламой приложения. Планируется создать рекламные посты в таких популярных сообществах Лицея, как «Лицей.Таксисты» или «Матинфо Лицей НИУ ВШЭ».</w:t>
+      </w:r>
+      <w:r>
+        <w:rPr>
+          <w:rFonts w:ascii="Times New Roman" w:hAnsi="Times New Roman" w:cs="Times New Roman"/>
+          <w:sz w:val="28"/>
+          <w:szCs w:val="28"/>
+        </w:rPr>
         <w:br/>
       </w:r>
       <w:r>
+        <w:rPr>
+          <w:rFonts w:ascii="Times New Roman" w:hAnsi="Times New Roman" w:cs="Times New Roman"/>
+          <w:sz w:val="28"/>
+          <w:szCs w:val="28"/>
+        </w:rPr>
         <w:t xml:space="preserve">Развешивание плакатов с </w:t>
       </w:r>
       <w:r>
         <w:rPr>
+          <w:rFonts w:ascii="Times New Roman" w:hAnsi="Times New Roman" w:cs="Times New Roman"/>
+          <w:sz w:val="28"/>
+          <w:szCs w:val="28"/>
           <w:lang w:val="en-US"/>
         </w:rPr>
         <w:t>QR</w:t>
       </w:r>
       <w:r>
-        <w:t>-</w:t>
-      </w:r>
-      <w:r>
-        <w:t>кодами на страницу приложения</w:t>
-      </w:r>
-      <w:r>
+        <w:rPr>
+          <w:rFonts w:ascii="Times New Roman" w:hAnsi="Times New Roman" w:cs="Times New Roman"/>
+          <w:sz w:val="28"/>
+          <w:szCs w:val="28"/>
+        </w:rPr>
+        <w:t>-кодами на страницу приложения</w:t>
+      </w:r>
+      <w:r>
+        <w:rPr>
+          <w:rFonts w:ascii="Times New Roman" w:hAnsi="Times New Roman" w:cs="Times New Roman"/>
+          <w:sz w:val="28"/>
+          <w:szCs w:val="28"/>
+        </w:rPr>
         <w:t xml:space="preserve"> </w:t>
       </w:r>
       <w:r>
+        <w:rPr>
+          <w:rFonts w:ascii="Times New Roman" w:hAnsi="Times New Roman" w:cs="Times New Roman"/>
+          <w:sz w:val="28"/>
+          <w:szCs w:val="28"/>
+        </w:rPr>
         <w:t>– еще одна отличная возможность прорекламировать продукт.</w:t>
       </w:r>
     </w:p>
@@ -1489,103 +2289,232 @@
           <w:ilvl w:val="0"/>
           <w:numId w:val="2"/>
         </w:numPr>
-        <w:rPr>
+        <w:spacing w:line="360" w:lineRule="auto"/>
+        <w:jc w:val="both"/>
+        <w:rPr>
+          <w:rFonts w:ascii="Times New Roman" w:hAnsi="Times New Roman" w:cs="Times New Roman"/>
           <w:b/>
           <w:bCs/>
-        </w:rPr>
-      </w:pPr>
-      <w:r>
-        <w:rPr>
+          <w:sz w:val="28"/>
+          <w:szCs w:val="28"/>
+        </w:rPr>
+      </w:pPr>
+      <w:r>
+        <w:rPr>
+          <w:rFonts w:ascii="Times New Roman" w:hAnsi="Times New Roman" w:cs="Times New Roman"/>
           <w:b/>
           <w:bCs/>
+          <w:sz w:val="28"/>
+          <w:szCs w:val="28"/>
         </w:rPr>
         <w:t>Функциональные улучшения</w:t>
       </w:r>
       <w:r>
         <w:rPr>
+          <w:rFonts w:ascii="Times New Roman" w:hAnsi="Times New Roman" w:cs="Times New Roman"/>
           <w:b/>
           <w:bCs/>
+          <w:sz w:val="28"/>
+          <w:szCs w:val="28"/>
         </w:rPr>
         <w:br/>
       </w:r>
       <w:r>
+        <w:rPr>
+          <w:rFonts w:ascii="Times New Roman" w:hAnsi="Times New Roman" w:cs="Times New Roman"/>
+          <w:sz w:val="28"/>
+          <w:szCs w:val="28"/>
+        </w:rPr>
         <w:t xml:space="preserve">В приложении может быть добавлена система подписок, когда пользователь </w:t>
       </w:r>
       <w:r>
+        <w:rPr>
+          <w:rFonts w:ascii="Times New Roman" w:hAnsi="Times New Roman" w:cs="Times New Roman"/>
+          <w:sz w:val="28"/>
+          <w:szCs w:val="28"/>
+        </w:rPr>
         <w:t>будет</w:t>
       </w:r>
       <w:r>
+        <w:rPr>
+          <w:rFonts w:ascii="Times New Roman" w:hAnsi="Times New Roman" w:cs="Times New Roman"/>
+          <w:sz w:val="28"/>
+          <w:szCs w:val="28"/>
+        </w:rPr>
         <w:t xml:space="preserve"> уведомлен о новом событии, </w:t>
       </w:r>
       <w:r>
+        <w:rPr>
+          <w:rFonts w:ascii="Times New Roman" w:hAnsi="Times New Roman" w:cs="Times New Roman"/>
+          <w:sz w:val="28"/>
+          <w:szCs w:val="28"/>
+        </w:rPr>
         <w:t xml:space="preserve">созданном </w:t>
       </w:r>
       <w:r>
+        <w:rPr>
+          <w:rFonts w:ascii="Times New Roman" w:hAnsi="Times New Roman" w:cs="Times New Roman"/>
+          <w:sz w:val="28"/>
+          <w:szCs w:val="28"/>
+        </w:rPr>
         <w:t xml:space="preserve">понравившемся ему </w:t>
       </w:r>
       <w:r>
+        <w:rPr>
+          <w:rFonts w:ascii="Times New Roman" w:hAnsi="Times New Roman" w:cs="Times New Roman"/>
+          <w:sz w:val="28"/>
+          <w:szCs w:val="28"/>
+        </w:rPr>
         <w:t>организатором</w:t>
       </w:r>
       <w:r>
+        <w:rPr>
+          <w:rFonts w:ascii="Times New Roman" w:hAnsi="Times New Roman" w:cs="Times New Roman"/>
+          <w:sz w:val="28"/>
+          <w:szCs w:val="28"/>
+        </w:rPr>
         <w:t>.</w:t>
       </w:r>
       <w:r>
+        <w:rPr>
+          <w:rFonts w:ascii="Times New Roman" w:hAnsi="Times New Roman" w:cs="Times New Roman"/>
+          <w:sz w:val="28"/>
+          <w:szCs w:val="28"/>
+        </w:rPr>
         <w:br/>
       </w:r>
       <w:r>
+        <w:rPr>
+          <w:rFonts w:ascii="Times New Roman" w:hAnsi="Times New Roman" w:cs="Times New Roman"/>
+          <w:sz w:val="28"/>
+          <w:szCs w:val="28"/>
+        </w:rPr>
         <w:br/>
       </w:r>
       <w:r>
+        <w:rPr>
+          <w:rFonts w:ascii="Times New Roman" w:hAnsi="Times New Roman" w:cs="Times New Roman"/>
+          <w:sz w:val="28"/>
+          <w:szCs w:val="28"/>
+        </w:rPr>
         <w:t>Пользовате</w:t>
       </w:r>
       <w:r>
+        <w:rPr>
+          <w:rFonts w:ascii="Times New Roman" w:hAnsi="Times New Roman" w:cs="Times New Roman"/>
+          <w:sz w:val="28"/>
+          <w:szCs w:val="28"/>
+        </w:rPr>
         <w:t xml:space="preserve">ли могут сортировать события по тэгам. Например, на экране пользователь сможет видеть только тэги «ИВР», «Олимпиада» или </w:t>
       </w:r>
       <w:r>
+        <w:rPr>
+          <w:rFonts w:ascii="Times New Roman" w:hAnsi="Times New Roman" w:cs="Times New Roman"/>
+          <w:sz w:val="28"/>
+          <w:szCs w:val="28"/>
+        </w:rPr>
         <w:t xml:space="preserve"> </w:t>
       </w:r>
       <w:r>
+        <w:rPr>
+          <w:rFonts w:ascii="Times New Roman" w:hAnsi="Times New Roman" w:cs="Times New Roman"/>
+          <w:sz w:val="28"/>
+          <w:szCs w:val="28"/>
+        </w:rPr>
         <w:t>тэги «</w:t>
       </w:r>
       <w:r>
+        <w:rPr>
+          <w:rFonts w:ascii="Times New Roman" w:hAnsi="Times New Roman" w:cs="Times New Roman"/>
+          <w:sz w:val="28"/>
+          <w:szCs w:val="28"/>
+        </w:rPr>
         <w:t>Факультативы</w:t>
       </w:r>
       <w:r>
+        <w:rPr>
+          <w:rFonts w:ascii="Times New Roman" w:hAnsi="Times New Roman" w:cs="Times New Roman"/>
+          <w:sz w:val="28"/>
+          <w:szCs w:val="28"/>
+        </w:rPr>
         <w:t>»</w:t>
       </w:r>
       <w:r>
+        <w:rPr>
+          <w:rFonts w:ascii="Times New Roman" w:hAnsi="Times New Roman" w:cs="Times New Roman"/>
+          <w:sz w:val="28"/>
+          <w:szCs w:val="28"/>
+        </w:rPr>
         <w:t>, «Спорт», «Соцдеятельность» и т.д.</w:t>
       </w:r>
       <w:r>
+        <w:rPr>
+          <w:rFonts w:ascii="Times New Roman" w:hAnsi="Times New Roman" w:cs="Times New Roman"/>
+          <w:sz w:val="28"/>
+          <w:szCs w:val="28"/>
+        </w:rPr>
         <w:t xml:space="preserve"> </w:t>
       </w:r>
       <w:r>
+        <w:rPr>
+          <w:rFonts w:ascii="Times New Roman" w:hAnsi="Times New Roman" w:cs="Times New Roman"/>
+          <w:sz w:val="28"/>
+          <w:szCs w:val="28"/>
+        </w:rPr>
         <w:t>Так пользователь сможет максимально экономить свое время и сосредоточить свое внимание только на тех событиях, которые ему нравятся.</w:t>
       </w:r>
       <w:r>
+        <w:rPr>
+          <w:rFonts w:ascii="Times New Roman" w:hAnsi="Times New Roman" w:cs="Times New Roman"/>
+          <w:sz w:val="28"/>
+          <w:szCs w:val="28"/>
+        </w:rPr>
         <w:br/>
       </w:r>
       <w:r>
+        <w:rPr>
+          <w:rFonts w:ascii="Times New Roman" w:hAnsi="Times New Roman" w:cs="Times New Roman"/>
+          <w:sz w:val="28"/>
+          <w:szCs w:val="28"/>
+        </w:rPr>
         <w:br/>
       </w:r>
       <w:r>
+        <w:rPr>
+          <w:rFonts w:ascii="Times New Roman" w:hAnsi="Times New Roman" w:cs="Times New Roman"/>
+          <w:sz w:val="28"/>
+          <w:szCs w:val="28"/>
+        </w:rPr>
+        <w:lastRenderedPageBreak/>
         <w:t>Будет добавлена возможность интеграции социальных сетей, и пользователи смогут дублировать свои посты в ВК в моем приложении</w:t>
       </w:r>
     </w:p>
     <w:p>
       <w:pPr>
         <w:pStyle w:val="ListParagraph"/>
-        <w:rPr>
+        <w:spacing w:line="360" w:lineRule="auto"/>
+        <w:jc w:val="both"/>
+        <w:rPr>
+          <w:rFonts w:ascii="Times New Roman" w:hAnsi="Times New Roman" w:cs="Times New Roman"/>
           <w:b/>
           <w:bCs/>
-        </w:rPr>
-      </w:pPr>
-    </w:p>
-    <w:p/>
+          <w:sz w:val="28"/>
+          <w:szCs w:val="28"/>
+        </w:rPr>
+      </w:pPr>
+    </w:p>
+    <w:p>
+      <w:pPr>
+        <w:spacing w:line="360" w:lineRule="auto"/>
+        <w:jc w:val="both"/>
+      </w:pPr>
+    </w:p>
     <w:sectPr>
+      <w:footerReference w:type="default" r:id="rId7"/>
       <w:pgSz w:w="11906" w:h="16838"/>
-      <w:pgMar w:top="1134" w:right="850" w:bottom="1134" w:left="1701" w:header="708" w:footer="708" w:gutter="0"/>
+      <w:pgMar w:top="1134" w:right="1134" w:bottom="1134" w:left="1134" w:header="709" w:footer="709" w:gutter="0"/>
       <w:cols w:space="708"/>
+      <w:titlePg/>
       <w:docGrid w:linePitch="360"/>
     </w:sectPr>
   </w:body>
@@ -1615,6 +2544,59 @@
     </w:p>
   </w:endnote>
 </w:endnotes>
+</file>
+
+<file path=word/footer1.xml><?xml version="1.0" encoding="utf-8"?>
+<w:ftr xmlns:wpc="http://schemas.microsoft.com/office/word/2010/wordprocessingCanvas" xmlns:cx="http://schemas.microsoft.com/office/drawing/2014/chartex" xmlns:cx1="http://schemas.microsoft.com/office/drawing/2015/9/8/chartex" xmlns:cx2="http://schemas.microsoft.com/office/drawing/2015/10/21/chartex" xmlns:cx3="http://schemas.microsoft.com/office/drawing/2016/5/9/chartex" xmlns:cx4="http://schemas.microsoft.com/office/drawing/2016/5/10/chartex" xmlns:cx5="http://schemas.microsoft.com/office/drawing/2016/5/11/chartex" xmlns:cx6="http://schemas.microsoft.com/office/drawing/2016/5/12/chartex" xmlns:cx7="http://schemas.microsoft.com/office/drawing/2016/5/13/chartex" xmlns:cx8="http://schemas.microsoft.com/office/drawing/2016/5/14/chartex" xmlns:mc="http://schemas.openxmlformats.org/markup-compatibility/2006" xmlns:aink="http://schemas.microsoft.com/office/drawing/2016/ink" xmlns:am3d="http://schemas.microsoft.com/office/drawing/2017/model3d" xmlns:o="urn:schemas-microsoft-com:office:office" xmlns:r="http://schemas.openxmlformats.org/officeDocument/2006/relationships" xmlns:m="http://schemas.openxmlformats.org/officeDocument/2006/math" xmlns:v="urn:schemas-microsoft-com:vml" xmlns:wp14="http://schemas.microsoft.com/office/word/2010/wordprocessingDrawing" xmlns:wp="http://schemas.openxmlformats.org/drawingml/2006/wordprocessingDrawing" xmlns:w10="urn:schemas-microsoft-com:office:word" xmlns:w="http://schemas.openxmlformats.org/wordprocessingml/2006/main" xmlns:w14="http://schemas.microsoft.com/office/word/2010/wordml" xmlns:w15="http://schemas.microsoft.com/office/word/2012/wordml" xmlns:w16cex="http://schemas.microsoft.com/office/word/2018/wordml/cex" xmlns:w16cid="http://schemas.microsoft.com/office/word/2016/wordml/cid" xmlns:w16="http://schemas.microsoft.com/office/word/2018/wordml" xmlns:w16sdtdh="http://schemas.microsoft.com/office/word/2020/wordml/sdtdatahash" xmlns:w16se="http://schemas.microsoft.com/office/word/2015/wordml/symex" xmlns:wpg="http://schemas.microsoft.com/office/word/2010/wordprocessingGroup" xmlns:wpi="http://schemas.microsoft.com/office/word/2010/wordprocessingInk" xmlns:wne="http://schemas.microsoft.com/office/word/2006/wordml" xmlns:wps="http://schemas.microsoft.com/office/word/2010/wordprocessingShape" mc:Ignorable="w14 w15 w16se w16cid w16 w16cex w16sdtdh wp14">
+  <w:sdt>
+    <w:sdtPr>
+      <w:id w:val="-294903766"/>
+      <w:docPartObj>
+        <w:docPartGallery w:val="Page Numbers (Bottom of Page)"/>
+        <w:docPartUnique/>
+      </w:docPartObj>
+    </w:sdtPr>
+    <w:sdtEndPr>
+      <w:rPr>
+        <w:noProof/>
+      </w:rPr>
+    </w:sdtEndPr>
+    <w:sdtContent>
+      <w:p>
+        <w:pPr>
+          <w:pStyle w:val="Footer"/>
+          <w:jc w:val="right"/>
+        </w:pPr>
+        <w:r>
+          <w:fldChar w:fldCharType="begin"/>
+        </w:r>
+        <w:r>
+          <w:instrText xml:space="preserve"> PAGE   \* MERGEFORMAT </w:instrText>
+        </w:r>
+        <w:r>
+          <w:fldChar w:fldCharType="separate"/>
+        </w:r>
+        <w:r>
+          <w:rPr>
+            <w:noProof/>
+          </w:rPr>
+          <w:t>2</w:t>
+        </w:r>
+        <w:r>
+          <w:rPr>
+            <w:noProof/>
+          </w:rPr>
+          <w:fldChar w:fldCharType="end"/>
+        </w:r>
+      </w:p>
+    </w:sdtContent>
+  </w:sdt>
+  <w:p>
+    <w:pPr>
+      <w:pStyle w:val="Footer"/>
+    </w:pPr>
+  </w:p>
+</w:ftr>
 </file>
 
 <file path=word/footnotes.xml><?xml version="1.0" encoding="utf-8"?>
@@ -2328,7 +3310,6 @@
     <w:basedOn w:val="Normal"/>
     <w:link w:val="HeaderChar"/>
     <w:uiPriority w:val="99"/>
-    <w:semiHidden/>
     <w:unhideWhenUsed/>
     <w:rsid w:val="009F78EE"/>
     <w:pPr>
@@ -2344,7 +3325,6 @@
     <w:basedOn w:val="DefaultParagraphFont"/>
     <w:link w:val="Header"/>
     <w:uiPriority w:val="99"/>
-    <w:semiHidden/>
     <w:rsid w:val="009F78EE"/>
   </w:style>
   <w:style w:type="paragraph" w:styleId="Footer">
@@ -2352,7 +3332,6 @@
     <w:basedOn w:val="Normal"/>
     <w:link w:val="FooterChar"/>
     <w:uiPriority w:val="99"/>
-    <w:semiHidden/>
     <w:unhideWhenUsed/>
     <w:rsid w:val="009F78EE"/>
     <w:pPr>
@@ -2368,7 +3347,6 @@
     <w:basedOn w:val="DefaultParagraphFont"/>
     <w:link w:val="Footer"/>
     <w:uiPriority w:val="99"/>
-    <w:semiHidden/>
     <w:rsid w:val="009F78EE"/>
   </w:style>
   <w:style w:type="character" w:styleId="Hyperlink">

</xml_diff>